<commit_message>
Updated cluster analysis section
</commit_message>
<xml_diff>
--- a/DataScience CheatSheet.docx
+++ b/DataScience CheatSheet.docx
@@ -4393,8 +4393,6 @@
               <w:fldChar w:fldCharType="end"/>
             </w:r>
           </w:hyperlink>
-          <w:bookmarkStart w:id="0" w:name="_GoBack"/>
-          <w:bookmarkEnd w:id="0"/>
         </w:p>
         <w:p>
           <w:pPr>
@@ -4625,11 +4623,11 @@
       <w:pPr>
         <w:pStyle w:val="Heading1"/>
       </w:pPr>
-      <w:bookmarkStart w:id="1" w:name="_Toc159609891"/>
+      <w:bookmarkStart w:id="0" w:name="_Toc159609891"/>
       <w:r>
         <w:t>Combinatorics</w:t>
       </w:r>
-      <w:bookmarkEnd w:id="1"/>
+      <w:bookmarkEnd w:id="0"/>
     </w:p>
     <w:p>
       <w:pPr>
@@ -5157,11 +5155,11 @@
       <w:pPr>
         <w:pStyle w:val="Heading2"/>
       </w:pPr>
-      <w:bookmarkStart w:id="2" w:name="_Toc159609892"/>
+      <w:bookmarkStart w:id="1" w:name="_Toc159609892"/>
       <w:r>
         <w:t>Combination symmetry</w:t>
       </w:r>
-      <w:bookmarkEnd w:id="2"/>
+      <w:bookmarkEnd w:id="1"/>
     </w:p>
     <w:p/>
     <w:p>
@@ -5294,11 +5292,11 @@
       <w:pPr>
         <w:pStyle w:val="Heading1"/>
       </w:pPr>
-      <w:bookmarkStart w:id="3" w:name="_Toc159609893"/>
+      <w:bookmarkStart w:id="2" w:name="_Toc159609893"/>
       <w:r>
         <w:t>Bayesian Inference</w:t>
       </w:r>
-      <w:bookmarkEnd w:id="3"/>
+      <w:bookmarkEnd w:id="2"/>
     </w:p>
     <w:p/>
     <w:p>
@@ -5548,11 +5546,11 @@
       <w:pPr>
         <w:pStyle w:val="Heading2"/>
       </w:pPr>
-      <w:bookmarkStart w:id="4" w:name="_Toc159609894"/>
+      <w:bookmarkStart w:id="3" w:name="_Toc159609894"/>
       <w:r>
         <w:t>Exclusivity</w:t>
       </w:r>
-      <w:bookmarkEnd w:id="4"/>
+      <w:bookmarkEnd w:id="3"/>
     </w:p>
     <w:p>
       <w:pPr>
@@ -5589,11 +5587,11 @@
       <w:pPr>
         <w:pStyle w:val="Heading2"/>
       </w:pPr>
-      <w:bookmarkStart w:id="5" w:name="_Toc159609895"/>
+      <w:bookmarkStart w:id="4" w:name="_Toc159609895"/>
       <w:r>
         <w:t>Dependency</w:t>
       </w:r>
-      <w:bookmarkEnd w:id="5"/>
+      <w:bookmarkEnd w:id="4"/>
     </w:p>
     <w:p>
       <w:pPr>
@@ -5707,7 +5705,7 @@
           <w:rFonts w:eastAsiaTheme="minorEastAsia"/>
         </w:rPr>
       </w:pPr>
-      <w:bookmarkStart w:id="6" w:name="_Toc159609896"/>
+      <w:bookmarkStart w:id="5" w:name="_Toc159609896"/>
       <w:r>
         <w:rPr>
           <w:rStyle w:val="Heading2Char"/>
@@ -5726,7 +5724,7 @@
         </w:rPr>
         <w:t>probability</w:t>
       </w:r>
-      <w:bookmarkEnd w:id="6"/>
+      <w:bookmarkEnd w:id="5"/>
     </w:p>
     <w:p>
       <w:pPr>
@@ -5821,14 +5819,14 @@
           <w:rFonts w:eastAsiaTheme="minorEastAsia"/>
         </w:rPr>
       </w:pPr>
-      <w:bookmarkStart w:id="7" w:name="_Toc159609897"/>
+      <w:bookmarkStart w:id="6" w:name="_Toc159609897"/>
       <w:r>
         <w:rPr>
           <w:rFonts w:eastAsiaTheme="minorEastAsia"/>
         </w:rPr>
         <w:t>Law of total probability</w:t>
       </w:r>
-      <w:bookmarkEnd w:id="7"/>
+      <w:bookmarkEnd w:id="6"/>
     </w:p>
     <w:p>
       <w:pPr>
@@ -6171,14 +6169,14 @@
           <w:rFonts w:eastAsiaTheme="minorEastAsia"/>
         </w:rPr>
       </w:pPr>
-      <w:bookmarkStart w:id="8" w:name="_Toc159609898"/>
+      <w:bookmarkStart w:id="7" w:name="_Toc159609898"/>
       <w:r>
         <w:rPr>
           <w:rFonts w:eastAsiaTheme="minorEastAsia"/>
         </w:rPr>
         <w:t>Additive law</w:t>
       </w:r>
-      <w:bookmarkEnd w:id="8"/>
+      <w:bookmarkEnd w:id="7"/>
     </w:p>
     <w:p>
       <w:pPr>
@@ -6337,14 +6335,14 @@
           <w:rFonts w:eastAsiaTheme="minorEastAsia"/>
         </w:rPr>
       </w:pPr>
-      <w:bookmarkStart w:id="9" w:name="_Toc159609899"/>
+      <w:bookmarkStart w:id="8" w:name="_Toc159609899"/>
       <w:r>
         <w:rPr>
           <w:rFonts w:eastAsiaTheme="minorEastAsia"/>
         </w:rPr>
         <w:t>Multiplication rule</w:t>
       </w:r>
-      <w:bookmarkEnd w:id="9"/>
+      <w:bookmarkEnd w:id="8"/>
     </w:p>
     <w:p>
       <w:pPr>
@@ -6433,11 +6431,11 @@
       <w:pPr>
         <w:pStyle w:val="Heading2"/>
       </w:pPr>
-      <w:bookmarkStart w:id="10" w:name="_Toc159609900"/>
+      <w:bookmarkStart w:id="9" w:name="_Toc159609900"/>
       <w:r>
         <w:t>Bayes’ Law</w:t>
       </w:r>
-      <w:bookmarkEnd w:id="10"/>
+      <w:bookmarkEnd w:id="9"/>
     </w:p>
     <w:p>
       <w:pPr>
@@ -6703,14 +6701,14 @@
           <w:rFonts w:eastAsiaTheme="minorEastAsia"/>
         </w:rPr>
       </w:pPr>
-      <w:bookmarkStart w:id="11" w:name="_Toc159609901"/>
+      <w:bookmarkStart w:id="10" w:name="_Toc159609901"/>
       <w:r>
         <w:rPr>
           <w:rFonts w:eastAsiaTheme="minorEastAsia"/>
         </w:rPr>
         <w:t>Distributions</w:t>
       </w:r>
-      <w:bookmarkEnd w:id="11"/>
+      <w:bookmarkEnd w:id="10"/>
     </w:p>
     <w:p/>
     <w:p>
@@ -7234,14 +7232,14 @@
           <w:rFonts w:eastAsiaTheme="minorEastAsia"/>
         </w:rPr>
       </w:pPr>
-      <w:bookmarkStart w:id="12" w:name="_Toc159609902"/>
+      <w:bookmarkStart w:id="11" w:name="_Toc159609902"/>
       <w:r>
         <w:rPr>
           <w:rFonts w:eastAsiaTheme="minorEastAsia"/>
         </w:rPr>
         <w:t>Discrete vs Continuous distributions</w:t>
       </w:r>
-      <w:bookmarkEnd w:id="12"/>
+      <w:bookmarkEnd w:id="11"/>
     </w:p>
     <w:p/>
     <w:p>
@@ -7603,11 +7601,11 @@
       <w:pPr>
         <w:pStyle w:val="Heading2"/>
       </w:pPr>
-      <w:bookmarkStart w:id="13" w:name="_Toc159609903"/>
+      <w:bookmarkStart w:id="12" w:name="_Toc159609903"/>
       <w:r>
         <w:t>Discrete distributions</w:t>
       </w:r>
-      <w:bookmarkEnd w:id="13"/>
+      <w:bookmarkEnd w:id="12"/>
     </w:p>
     <w:p>
       <w:pPr>
@@ -7624,11 +7622,11 @@
       <w:pPr>
         <w:pStyle w:val="Heading3"/>
       </w:pPr>
-      <w:bookmarkStart w:id="14" w:name="_Toc159609904"/>
+      <w:bookmarkStart w:id="13" w:name="_Toc159609904"/>
       <w:r>
         <w:t>Uniform distribution</w:t>
       </w:r>
-      <w:bookmarkEnd w:id="14"/>
+      <w:bookmarkEnd w:id="13"/>
     </w:p>
     <w:p/>
     <w:p>
@@ -7765,11 +7763,11 @@
       <w:pPr>
         <w:pStyle w:val="Heading3"/>
       </w:pPr>
-      <w:bookmarkStart w:id="15" w:name="_Toc159609905"/>
+      <w:bookmarkStart w:id="14" w:name="_Toc159609905"/>
       <w:r>
         <w:t>Bernoulli distribution</w:t>
       </w:r>
-      <w:bookmarkEnd w:id="15"/>
+      <w:bookmarkEnd w:id="14"/>
     </w:p>
     <w:p/>
     <w:p>
@@ -8010,11 +8008,11 @@
       <w:pPr>
         <w:pStyle w:val="Heading3"/>
       </w:pPr>
-      <w:bookmarkStart w:id="16" w:name="_Toc159609906"/>
+      <w:bookmarkStart w:id="15" w:name="_Toc159609906"/>
       <w:r>
         <w:t>Binomial distribution</w:t>
       </w:r>
-      <w:bookmarkEnd w:id="16"/>
+      <w:bookmarkEnd w:id="15"/>
     </w:p>
     <w:p/>
     <w:p>
@@ -8371,11 +8369,11 @@
       <w:pPr>
         <w:pStyle w:val="Heading3"/>
       </w:pPr>
-      <w:bookmarkStart w:id="17" w:name="_Toc159609907"/>
+      <w:bookmarkStart w:id="16" w:name="_Toc159609907"/>
       <w:r>
         <w:t>Poisson distribution</w:t>
       </w:r>
-      <w:bookmarkEnd w:id="17"/>
+      <w:bookmarkEnd w:id="16"/>
     </w:p>
     <w:p/>
     <w:p>
@@ -8747,23 +8745,23 @@
       <w:pPr>
         <w:pStyle w:val="Heading2"/>
       </w:pPr>
-      <w:bookmarkStart w:id="18" w:name="_Toc159609908"/>
+      <w:bookmarkStart w:id="17" w:name="_Toc159609908"/>
       <w:r>
         <w:lastRenderedPageBreak/>
         <w:t>Continuous distributions</w:t>
       </w:r>
+      <w:bookmarkEnd w:id="17"/>
+    </w:p>
+    <w:p/>
+    <w:p>
+      <w:pPr>
+        <w:pStyle w:val="Heading3"/>
+      </w:pPr>
+      <w:bookmarkStart w:id="18" w:name="_Toc159609909"/>
+      <w:r>
+        <w:t>Normal distribution</w:t>
+      </w:r>
       <w:bookmarkEnd w:id="18"/>
-    </w:p>
-    <w:p/>
-    <w:p>
-      <w:pPr>
-        <w:pStyle w:val="Heading3"/>
-      </w:pPr>
-      <w:bookmarkStart w:id="19" w:name="_Toc159609909"/>
-      <w:r>
-        <w:t>Normal distribution</w:t>
-      </w:r>
-      <w:bookmarkEnd w:id="19"/>
     </w:p>
     <w:p/>
     <w:p>
@@ -9148,11 +9146,11 @@
       <w:pPr>
         <w:pStyle w:val="Heading3"/>
       </w:pPr>
-      <w:bookmarkStart w:id="20" w:name="_Toc159609910"/>
+      <w:bookmarkStart w:id="19" w:name="_Toc159609910"/>
       <w:r>
         <w:t>Students’ T</w:t>
       </w:r>
-      <w:bookmarkEnd w:id="20"/>
+      <w:bookmarkEnd w:id="19"/>
     </w:p>
     <w:p/>
     <w:p>
@@ -9438,11 +9436,11 @@
       <w:pPr>
         <w:pStyle w:val="Heading3"/>
       </w:pPr>
-      <w:bookmarkStart w:id="21" w:name="_Toc159609911"/>
+      <w:bookmarkStart w:id="20" w:name="_Toc159609911"/>
       <w:r>
         <w:t>Chi-Squared</w:t>
       </w:r>
-      <w:bookmarkEnd w:id="21"/>
+      <w:bookmarkEnd w:id="20"/>
     </w:p>
     <w:p/>
     <w:p>
@@ -9693,12 +9691,12 @@
       <w:pPr>
         <w:pStyle w:val="Heading3"/>
       </w:pPr>
-      <w:bookmarkStart w:id="22" w:name="_Toc159609912"/>
+      <w:bookmarkStart w:id="21" w:name="_Toc159609912"/>
       <w:r>
         <w:lastRenderedPageBreak/>
         <w:t>Exponential Distribution</w:t>
       </w:r>
-      <w:bookmarkEnd w:id="22"/>
+      <w:bookmarkEnd w:id="21"/>
     </w:p>
     <w:p/>
     <w:p>
@@ -10008,12 +10006,12 @@
       <w:pPr>
         <w:pStyle w:val="Heading3"/>
       </w:pPr>
-      <w:bookmarkStart w:id="23" w:name="_Toc159609913"/>
+      <w:bookmarkStart w:id="22" w:name="_Toc159609913"/>
       <w:r>
         <w:lastRenderedPageBreak/>
         <w:t>Logistic distribution</w:t>
       </w:r>
-      <w:bookmarkEnd w:id="23"/>
+      <w:bookmarkEnd w:id="22"/>
     </w:p>
     <w:p/>
     <w:p>
@@ -10380,23 +10378,23 @@
       <w:pPr>
         <w:pStyle w:val="Heading1"/>
       </w:pPr>
-      <w:bookmarkStart w:id="24" w:name="_Toc159609914"/>
+      <w:bookmarkStart w:id="23" w:name="_Toc159609914"/>
       <w:r>
         <w:lastRenderedPageBreak/>
         <w:t>Descriptive Statistics</w:t>
       </w:r>
+      <w:bookmarkEnd w:id="23"/>
+    </w:p>
+    <w:p/>
+    <w:p>
+      <w:pPr>
+        <w:pStyle w:val="Heading2"/>
+      </w:pPr>
+      <w:bookmarkStart w:id="24" w:name="_Toc159609915"/>
+      <w:r>
+        <w:t>Types of data</w:t>
+      </w:r>
       <w:bookmarkEnd w:id="24"/>
-    </w:p>
-    <w:p/>
-    <w:p>
-      <w:pPr>
-        <w:pStyle w:val="Heading2"/>
-      </w:pPr>
-      <w:bookmarkStart w:id="25" w:name="_Toc159609915"/>
-      <w:r>
-        <w:t>Types of data</w:t>
-      </w:r>
-      <w:bookmarkEnd w:id="25"/>
     </w:p>
     <w:p/>
     <w:p>
@@ -10453,11 +10451,11 @@
       <w:pPr>
         <w:pStyle w:val="Heading2"/>
       </w:pPr>
-      <w:bookmarkStart w:id="26" w:name="_Toc159609916"/>
+      <w:bookmarkStart w:id="25" w:name="_Toc159609916"/>
       <w:r>
         <w:t>Levels of measurement</w:t>
       </w:r>
-      <w:bookmarkEnd w:id="26"/>
+      <w:bookmarkEnd w:id="25"/>
     </w:p>
     <w:p/>
     <w:p>
@@ -10544,11 +10542,11 @@
       <w:pPr>
         <w:pStyle w:val="Heading2"/>
       </w:pPr>
-      <w:bookmarkStart w:id="27" w:name="_Toc159609917"/>
+      <w:bookmarkStart w:id="26" w:name="_Toc159609917"/>
       <w:r>
         <w:t>Visual representations for categorical data</w:t>
       </w:r>
-      <w:bookmarkEnd w:id="27"/>
+      <w:bookmarkEnd w:id="26"/>
     </w:p>
     <w:p/>
     <w:p>
@@ -10990,12 +10988,12 @@
       <w:pPr>
         <w:pStyle w:val="Heading2"/>
       </w:pPr>
-      <w:bookmarkStart w:id="28" w:name="_Toc159609918"/>
+      <w:bookmarkStart w:id="27" w:name="_Toc159609918"/>
       <w:r>
         <w:lastRenderedPageBreak/>
         <w:t>Visual representation for numerical data</w:t>
       </w:r>
-      <w:bookmarkEnd w:id="28"/>
+      <w:bookmarkEnd w:id="27"/>
     </w:p>
     <w:p/>
     <w:p>
@@ -11159,11 +11157,11 @@
       <w:pPr>
         <w:pStyle w:val="Heading3"/>
       </w:pPr>
-      <w:bookmarkStart w:id="29" w:name="_Toc159609919"/>
+      <w:bookmarkStart w:id="28" w:name="_Toc159609919"/>
       <w:r>
         <w:t>Freedman-Diaconis rule</w:t>
       </w:r>
-      <w:bookmarkEnd w:id="29"/>
+      <w:bookmarkEnd w:id="28"/>
     </w:p>
     <w:p/>
     <w:p>
@@ -11430,14 +11428,14 @@
           <w:rFonts w:eastAsiaTheme="minorEastAsia"/>
         </w:rPr>
       </w:pPr>
-      <w:bookmarkStart w:id="30" w:name="_Toc159609920"/>
+      <w:bookmarkStart w:id="29" w:name="_Toc159609920"/>
       <w:r>
         <w:rPr>
           <w:rFonts w:eastAsiaTheme="minorEastAsia"/>
         </w:rPr>
         <w:t>Relations between variables</w:t>
       </w:r>
-      <w:bookmarkEnd w:id="30"/>
+      <w:bookmarkEnd w:id="29"/>
     </w:p>
     <w:p/>
     <w:p>
@@ -11778,11 +11776,11 @@
       <w:pPr>
         <w:pStyle w:val="Heading2"/>
       </w:pPr>
-      <w:bookmarkStart w:id="31" w:name="_Toc159609921"/>
+      <w:bookmarkStart w:id="30" w:name="_Toc159609921"/>
       <w:r>
         <w:t>Population vs Sample</w:t>
       </w:r>
-      <w:bookmarkEnd w:id="31"/>
+      <w:bookmarkEnd w:id="30"/>
     </w:p>
     <w:p/>
     <w:p>
@@ -11847,11 +11845,11 @@
       <w:pPr>
         <w:pStyle w:val="Heading3"/>
       </w:pPr>
-      <w:bookmarkStart w:id="32" w:name="_Toc159609922"/>
+      <w:bookmarkStart w:id="31" w:name="_Toc159609922"/>
       <w:r>
         <w:t>Difference in symbols</w:t>
       </w:r>
-      <w:bookmarkEnd w:id="32"/>
+      <w:bookmarkEnd w:id="31"/>
     </w:p>
     <w:p/>
     <w:tbl>
@@ -12394,11 +12392,11 @@
       <w:pPr>
         <w:pStyle w:val="Heading2"/>
       </w:pPr>
-      <w:bookmarkStart w:id="33" w:name="_Toc159609923"/>
+      <w:bookmarkStart w:id="32" w:name="_Toc159609923"/>
       <w:r>
         <w:t>Mean, median and mode</w:t>
       </w:r>
-      <w:bookmarkEnd w:id="33"/>
+      <w:bookmarkEnd w:id="32"/>
     </w:p>
     <w:p/>
     <w:p>
@@ -12826,14 +12824,14 @@
           <w:rFonts w:eastAsiaTheme="minorEastAsia"/>
         </w:rPr>
       </w:pPr>
-      <w:bookmarkStart w:id="34" w:name="_Toc159609924"/>
+      <w:bookmarkStart w:id="33" w:name="_Toc159609924"/>
       <w:r>
         <w:rPr>
           <w:rFonts w:eastAsiaTheme="minorEastAsia"/>
         </w:rPr>
         <w:t>Skewness</w:t>
       </w:r>
-      <w:bookmarkEnd w:id="34"/>
+      <w:bookmarkEnd w:id="33"/>
     </w:p>
     <w:p/>
     <w:p>
@@ -13286,12 +13284,12 @@
       <w:pPr>
         <w:pStyle w:val="Heading2"/>
       </w:pPr>
-      <w:bookmarkStart w:id="35" w:name="_Toc159609925"/>
+      <w:bookmarkStart w:id="34" w:name="_Toc159609925"/>
       <w:r>
         <w:lastRenderedPageBreak/>
         <w:t>Variance and standard deviation</w:t>
       </w:r>
-      <w:bookmarkEnd w:id="35"/>
+      <w:bookmarkEnd w:id="34"/>
     </w:p>
     <w:p/>
     <w:p>
@@ -13796,14 +13794,14 @@
           <w:rFonts w:eastAsiaTheme="minorEastAsia"/>
         </w:rPr>
       </w:pPr>
-      <w:bookmarkStart w:id="36" w:name="_Toc159609926"/>
+      <w:bookmarkStart w:id="35" w:name="_Toc159609926"/>
       <w:r>
         <w:rPr>
           <w:rFonts w:eastAsiaTheme="minorEastAsia"/>
         </w:rPr>
         <w:t>Covariance</w:t>
       </w:r>
-      <w:bookmarkEnd w:id="36"/>
+      <w:bookmarkEnd w:id="35"/>
     </w:p>
     <w:p>
       <w:pPr>
@@ -14346,7 +14344,7 @@
           <w:rFonts w:eastAsiaTheme="minorEastAsia"/>
         </w:rPr>
       </w:pPr>
-      <w:bookmarkStart w:id="37" w:name="_Toc159609927"/>
+      <w:bookmarkStart w:id="36" w:name="_Toc159609927"/>
       <w:r>
         <w:rPr>
           <w:rFonts w:eastAsiaTheme="minorEastAsia"/>
@@ -14354,7 +14352,7 @@
         <w:lastRenderedPageBreak/>
         <w:t>Correlation</w:t>
       </w:r>
-      <w:bookmarkEnd w:id="37"/>
+      <w:bookmarkEnd w:id="36"/>
     </w:p>
     <w:p/>
     <w:p>
@@ -14703,23 +14701,23 @@
       <w:pPr>
         <w:pStyle w:val="Heading1"/>
       </w:pPr>
-      <w:bookmarkStart w:id="38" w:name="_Toc159609928"/>
+      <w:bookmarkStart w:id="37" w:name="_Toc159609928"/>
       <w:r>
         <w:lastRenderedPageBreak/>
         <w:t>Inferential statistics</w:t>
       </w:r>
+      <w:bookmarkEnd w:id="37"/>
+    </w:p>
+    <w:p/>
+    <w:p>
+      <w:pPr>
+        <w:pStyle w:val="Heading2"/>
+      </w:pPr>
+      <w:bookmarkStart w:id="38" w:name="_Toc159609929"/>
+      <w:r>
+        <w:t>The Central Limit theorem</w:t>
+      </w:r>
       <w:bookmarkEnd w:id="38"/>
-    </w:p>
-    <w:p/>
-    <w:p>
-      <w:pPr>
-        <w:pStyle w:val="Heading2"/>
-      </w:pPr>
-      <w:bookmarkStart w:id="39" w:name="_Toc159609929"/>
-      <w:r>
-        <w:t>The Central Limit theorem</w:t>
-      </w:r>
-      <w:bookmarkEnd w:id="39"/>
     </w:p>
     <w:p/>
     <w:p>
@@ -14806,25 +14804,25 @@
           <w:rFonts w:eastAsiaTheme="minorEastAsia"/>
         </w:rPr>
       </w:pPr>
-      <w:bookmarkStart w:id="40" w:name="_Toc159609930"/>
+      <w:bookmarkStart w:id="39" w:name="_Toc159609930"/>
       <w:r>
         <w:rPr>
           <w:rFonts w:eastAsiaTheme="minorEastAsia"/>
         </w:rPr>
         <w:t>Estimators and estimates</w:t>
       </w:r>
+      <w:bookmarkEnd w:id="39"/>
+    </w:p>
+    <w:p/>
+    <w:p>
+      <w:pPr>
+        <w:pStyle w:val="Heading3"/>
+      </w:pPr>
+      <w:bookmarkStart w:id="40" w:name="_Toc159609931"/>
+      <w:r>
+        <w:t>Estimator</w:t>
+      </w:r>
       <w:bookmarkEnd w:id="40"/>
-    </w:p>
-    <w:p/>
-    <w:p>
-      <w:pPr>
-        <w:pStyle w:val="Heading3"/>
-      </w:pPr>
-      <w:bookmarkStart w:id="41" w:name="_Toc159609931"/>
-      <w:r>
-        <w:t>Estimator</w:t>
-      </w:r>
-      <w:bookmarkEnd w:id="41"/>
     </w:p>
     <w:p>
       <w:r>
@@ -15241,33 +15239,33 @@
       <w:pPr>
         <w:pStyle w:val="Heading3"/>
       </w:pPr>
-      <w:bookmarkStart w:id="42" w:name="_Toc159609932"/>
+      <w:bookmarkStart w:id="41" w:name="_Toc159609932"/>
       <w:r>
         <w:lastRenderedPageBreak/>
         <w:t>Estimates</w:t>
       </w:r>
+      <w:bookmarkEnd w:id="41"/>
+    </w:p>
+    <w:p>
+      <w:r>
+        <w:t>An estimate is the output generated by an estimator, there are 2 types of estimates, point estimates and confidence intervals.</w:t>
+      </w:r>
+    </w:p>
+    <w:p>
+      <w:r>
+        <w:t>Point estimates are single values while confidence intervals are intervals between values. Confidence intervals are much more precise than point estimates and are the preferred method when doing inferences.</w:t>
+      </w:r>
+    </w:p>
+    <w:p/>
+    <w:p>
+      <w:pPr>
+        <w:pStyle w:val="Heading2"/>
+      </w:pPr>
+      <w:bookmarkStart w:id="42" w:name="_Toc159609933"/>
+      <w:r>
+        <w:t>Confidence Intervals and Margin of Error</w:t>
+      </w:r>
       <w:bookmarkEnd w:id="42"/>
-    </w:p>
-    <w:p>
-      <w:r>
-        <w:t>An estimate is the output generated by an estimator, there are 2 types of estimates, point estimates and confidence intervals.</w:t>
-      </w:r>
-    </w:p>
-    <w:p>
-      <w:r>
-        <w:t>Point estimates are single values while confidence intervals are intervals between values. Confidence intervals are much more precise than point estimates and are the preferred method when doing inferences.</w:t>
-      </w:r>
-    </w:p>
-    <w:p/>
-    <w:p>
-      <w:pPr>
-        <w:pStyle w:val="Heading2"/>
-      </w:pPr>
-      <w:bookmarkStart w:id="43" w:name="_Toc159609933"/>
-      <w:r>
-        <w:t>Confidence Intervals and Margin of Error</w:t>
-      </w:r>
-      <w:bookmarkEnd w:id="43"/>
     </w:p>
     <w:p/>
     <w:p>
@@ -19023,12 +19021,12 @@
       <w:pPr>
         <w:pStyle w:val="Heading1"/>
       </w:pPr>
-      <w:bookmarkStart w:id="44" w:name="_Toc159609934"/>
+      <w:bookmarkStart w:id="43" w:name="_Toc159609934"/>
       <w:r>
         <w:lastRenderedPageBreak/>
         <w:t>Hypothesis testing</w:t>
       </w:r>
-      <w:bookmarkEnd w:id="44"/>
+      <w:bookmarkEnd w:id="43"/>
     </w:p>
     <w:p/>
     <w:p>
@@ -19300,88 +19298,88 @@
           <w:rFonts w:eastAsiaTheme="minorEastAsia"/>
         </w:rPr>
       </w:pPr>
-      <w:bookmarkStart w:id="45" w:name="_Toc159609935"/>
+      <w:bookmarkStart w:id="44" w:name="_Toc159609935"/>
       <w:r>
         <w:rPr>
           <w:rFonts w:eastAsiaTheme="minorEastAsia"/>
         </w:rPr>
         <w:t>Decisions</w:t>
       </w:r>
+      <w:bookmarkEnd w:id="44"/>
+    </w:p>
+    <w:p/>
+    <w:p>
+      <w:r>
+        <w:t xml:space="preserve">When testing a hypothesis there are 2 possible outcomes, to either </w:t>
+      </w:r>
+      <w:r>
+        <w:rPr>
+          <w:b/>
+        </w:rPr>
+        <w:t xml:space="preserve">accept </w:t>
+      </w:r>
+      <w:r>
+        <w:t xml:space="preserve">or </w:t>
+      </w:r>
+      <w:r>
+        <w:rPr>
+          <w:b/>
+        </w:rPr>
+        <w:t xml:space="preserve">reject </w:t>
+      </w:r>
+      <w:r>
+        <w:t>the null hypothesis</w:t>
+      </w:r>
+      <w:r>
+        <w:t xml:space="preserve">. To </w:t>
+      </w:r>
+      <w:r>
+        <w:rPr>
+          <w:b/>
+        </w:rPr>
+        <w:t xml:space="preserve">accept </w:t>
+      </w:r>
+      <w:r>
+        <w:t xml:space="preserve">means we don’t have enough information support the change to </w:t>
+      </w:r>
+      <w:r>
+        <w:rPr>
+          <w:b/>
+        </w:rPr>
+        <w:t>challenge the status-quo</w:t>
+      </w:r>
+      <w:r>
+        <w:t xml:space="preserve">. To </w:t>
+      </w:r>
+      <w:r>
+        <w:rPr>
+          <w:b/>
+        </w:rPr>
+        <w:t>reject</w:t>
+      </w:r>
+      <w:r>
+        <w:t xml:space="preserve"> means that we have enough statistical information to state that the </w:t>
+      </w:r>
+      <w:r>
+        <w:rPr>
+          <w:b/>
+        </w:rPr>
+        <w:t>status-quo is not representative of the truth</w:t>
+      </w:r>
+      <w:r>
+        <w:t>.</w:t>
+      </w:r>
+    </w:p>
+    <w:p/>
+    <w:p>
+      <w:pPr>
+        <w:pStyle w:val="Heading2"/>
+      </w:pPr>
+      <w:bookmarkStart w:id="45" w:name="_Toc159609936"/>
+      <w:r>
+        <w:t>Level of significance and type of test</w:t>
+      </w:r>
       <w:bookmarkEnd w:id="45"/>
-    </w:p>
-    <w:p/>
-    <w:p>
-      <w:r>
-        <w:t xml:space="preserve">When testing a hypothesis there are 2 possible outcomes, to either </w:t>
-      </w:r>
-      <w:r>
-        <w:rPr>
-          <w:b/>
-        </w:rPr>
-        <w:t xml:space="preserve">accept </w:t>
-      </w:r>
-      <w:r>
-        <w:t xml:space="preserve">or </w:t>
-      </w:r>
-      <w:r>
-        <w:rPr>
-          <w:b/>
-        </w:rPr>
-        <w:t xml:space="preserve">reject </w:t>
-      </w:r>
-      <w:r>
-        <w:t>the null hypothesis</w:t>
-      </w:r>
-      <w:r>
-        <w:t xml:space="preserve">. To </w:t>
-      </w:r>
-      <w:r>
-        <w:rPr>
-          <w:b/>
-        </w:rPr>
-        <w:t xml:space="preserve">accept </w:t>
-      </w:r>
-      <w:r>
-        <w:t xml:space="preserve">means we don’t have enough information support the change to </w:t>
-      </w:r>
-      <w:r>
-        <w:rPr>
-          <w:b/>
-        </w:rPr>
-        <w:t>challenge the status-quo</w:t>
-      </w:r>
-      <w:r>
-        <w:t xml:space="preserve">. To </w:t>
-      </w:r>
-      <w:r>
-        <w:rPr>
-          <w:b/>
-        </w:rPr>
-        <w:t>reject</w:t>
-      </w:r>
-      <w:r>
-        <w:t xml:space="preserve"> means that we have enough statistical information to state that the </w:t>
-      </w:r>
-      <w:r>
-        <w:rPr>
-          <w:b/>
-        </w:rPr>
-        <w:t>status-quo is not representative of the truth</w:t>
-      </w:r>
-      <w:r>
-        <w:t>.</w:t>
-      </w:r>
-    </w:p>
-    <w:p/>
-    <w:p>
-      <w:pPr>
-        <w:pStyle w:val="Heading2"/>
-      </w:pPr>
-      <w:bookmarkStart w:id="46" w:name="_Toc159609936"/>
-      <w:r>
-        <w:t>Level of significance and type of test</w:t>
-      </w:r>
-      <w:bookmarkEnd w:id="46"/>
     </w:p>
     <w:p/>
     <w:p>
@@ -19566,11 +19564,11 @@
       <w:pPr>
         <w:pStyle w:val="Heading2"/>
       </w:pPr>
-      <w:bookmarkStart w:id="47" w:name="_Toc159609937"/>
+      <w:bookmarkStart w:id="46" w:name="_Toc159609937"/>
       <w:r>
         <w:t>Statistical errors</w:t>
       </w:r>
-      <w:bookmarkEnd w:id="47"/>
+      <w:bookmarkEnd w:id="46"/>
     </w:p>
     <w:p/>
     <w:p>
@@ -20044,11 +20042,11 @@
       <w:pPr>
         <w:pStyle w:val="Heading2"/>
       </w:pPr>
-      <w:bookmarkStart w:id="48" w:name="_Toc159609938"/>
+      <w:bookmarkStart w:id="47" w:name="_Toc159609938"/>
       <w:r>
         <w:t>P-value</w:t>
       </w:r>
-      <w:bookmarkEnd w:id="48"/>
+      <w:bookmarkEnd w:id="47"/>
     </w:p>
     <w:p/>
     <w:p>
@@ -20086,11 +20084,11 @@
       <w:pPr>
         <w:pStyle w:val="Heading2"/>
       </w:pPr>
-      <w:bookmarkStart w:id="49" w:name="_Toc159609939"/>
+      <w:bookmarkStart w:id="48" w:name="_Toc159609939"/>
       <w:r>
         <w:t>Formulae</w:t>
       </w:r>
-      <w:bookmarkEnd w:id="49"/>
+      <w:bookmarkEnd w:id="48"/>
     </w:p>
     <w:p/>
     <w:p>
@@ -20342,37 +20340,37 @@
       <w:pPr>
         <w:pStyle w:val="Heading1"/>
       </w:pPr>
-      <w:bookmarkStart w:id="50" w:name="_Toc159609940"/>
+      <w:bookmarkStart w:id="49" w:name="_Toc159609940"/>
       <w:r>
         <w:lastRenderedPageBreak/>
         <w:t>Linear regression</w:t>
       </w:r>
+      <w:bookmarkEnd w:id="49"/>
+    </w:p>
+    <w:p/>
+    <w:p>
+      <w:r>
+        <w:t xml:space="preserve">Regression analysis is one of the most used methods for prediction, it’s the most fundamental machine learning method and </w:t>
+      </w:r>
+      <w:r>
+        <w:t>the starting point for advanced analytical learning.</w:t>
+      </w:r>
+    </w:p>
+    <w:p>
+      <w:r>
+        <w:t>A linear regression is the approximation of the relationship of 2 or more variables. Like many other statistical techniques linear regressions help us make prediction about the population with sample data.</w:t>
+      </w:r>
+    </w:p>
+    <w:p/>
+    <w:p>
+      <w:pPr>
+        <w:pStyle w:val="Heading2"/>
+      </w:pPr>
+      <w:bookmarkStart w:id="50" w:name="_Toc159609941"/>
+      <w:r>
+        <w:t>Linear regression model</w:t>
+      </w:r>
       <w:bookmarkEnd w:id="50"/>
-    </w:p>
-    <w:p/>
-    <w:p>
-      <w:r>
-        <w:t xml:space="preserve">Regression analysis is one of the most used methods for prediction, it’s the most fundamental machine learning method and </w:t>
-      </w:r>
-      <w:r>
-        <w:t>the starting point for advanced analytical learning.</w:t>
-      </w:r>
-    </w:p>
-    <w:p>
-      <w:r>
-        <w:t>A linear regression is the approximation of the relationship of 2 or more variables. Like many other statistical techniques linear regressions help us make prediction about the population with sample data.</w:t>
-      </w:r>
-    </w:p>
-    <w:p/>
-    <w:p>
-      <w:pPr>
-        <w:pStyle w:val="Heading2"/>
-      </w:pPr>
-      <w:bookmarkStart w:id="51" w:name="_Toc159609941"/>
-      <w:r>
-        <w:t>Linear regression model</w:t>
-      </w:r>
-      <w:bookmarkEnd w:id="51"/>
     </w:p>
     <w:p/>
     <w:p>
@@ -20807,14 +20805,14 @@
           <w:rFonts w:eastAsiaTheme="minorEastAsia"/>
         </w:rPr>
       </w:pPr>
-      <w:bookmarkStart w:id="52" w:name="_Toc159609942"/>
+      <w:bookmarkStart w:id="51" w:name="_Toc159609942"/>
       <w:r>
         <w:rPr>
           <w:rFonts w:eastAsiaTheme="minorEastAsia"/>
         </w:rPr>
         <w:t>Linear regression equation</w:t>
       </w:r>
-      <w:bookmarkEnd w:id="52"/>
+      <w:bookmarkEnd w:id="51"/>
     </w:p>
     <w:p/>
     <w:p>
@@ -21118,12 +21116,12 @@
       <w:pPr>
         <w:pStyle w:val="Heading3"/>
       </w:pPr>
-      <w:bookmarkStart w:id="53" w:name="_Toc159609943"/>
+      <w:bookmarkStart w:id="52" w:name="_Toc159609943"/>
       <w:r>
         <w:lastRenderedPageBreak/>
         <w:t>Geometrical representation</w:t>
       </w:r>
-      <w:bookmarkEnd w:id="53"/>
+      <w:bookmarkEnd w:id="52"/>
     </w:p>
     <w:p/>
     <w:p>
@@ -21400,11 +21398,11 @@
       <w:pPr>
         <w:pStyle w:val="Heading2"/>
       </w:pPr>
-      <w:bookmarkStart w:id="54" w:name="_Toc159609944"/>
+      <w:bookmarkStart w:id="53" w:name="_Toc159609944"/>
       <w:r>
         <w:t>Correlation vs Regression</w:t>
       </w:r>
-      <w:bookmarkEnd w:id="54"/>
+      <w:bookmarkEnd w:id="53"/>
     </w:p>
     <w:p/>
     <w:tbl>
@@ -21647,11 +21645,11 @@
       <w:pPr>
         <w:pStyle w:val="Heading2"/>
       </w:pPr>
-      <w:bookmarkStart w:id="55" w:name="_Toc159609945"/>
+      <w:bookmarkStart w:id="54" w:name="_Toc159609945"/>
       <w:r>
         <w:t>Regression methods</w:t>
       </w:r>
-      <w:bookmarkEnd w:id="55"/>
+      <w:bookmarkEnd w:id="54"/>
     </w:p>
     <w:p/>
     <w:p>
@@ -21668,11 +21666,11 @@
       <w:pPr>
         <w:pStyle w:val="Heading3"/>
       </w:pPr>
-      <w:bookmarkStart w:id="56" w:name="_Toc159609946"/>
+      <w:bookmarkStart w:id="55" w:name="_Toc159609946"/>
       <w:r>
         <w:t>OLS assumptions</w:t>
       </w:r>
-      <w:bookmarkEnd w:id="56"/>
+      <w:bookmarkEnd w:id="55"/>
     </w:p>
     <w:p/>
     <w:p>
@@ -21751,11 +21749,11 @@
       <w:pPr>
         <w:pStyle w:val="Heading1"/>
       </w:pPr>
-      <w:bookmarkStart w:id="57" w:name="_Toc159609947"/>
+      <w:bookmarkStart w:id="56" w:name="_Toc159609947"/>
       <w:r>
         <w:t>Logistic Regression</w:t>
       </w:r>
-      <w:bookmarkEnd w:id="57"/>
+      <w:bookmarkEnd w:id="56"/>
     </w:p>
     <w:p/>
     <w:p>
@@ -22290,11 +22288,11 @@
       <w:pPr>
         <w:pStyle w:val="Heading2"/>
       </w:pPr>
-      <w:bookmarkStart w:id="58" w:name="_Toc159609948"/>
+      <w:bookmarkStart w:id="57" w:name="_Toc159609948"/>
       <w:r>
         <w:t>Understanding the model values</w:t>
       </w:r>
-      <w:bookmarkEnd w:id="58"/>
+      <w:bookmarkEnd w:id="57"/>
     </w:p>
     <w:p/>
     <w:p>
@@ -22471,36 +22469,33 @@
       <w:pPr>
         <w:pStyle w:val="Heading1"/>
       </w:pPr>
-      <w:bookmarkStart w:id="59" w:name="_Toc159609949"/>
+      <w:bookmarkStart w:id="58" w:name="_Toc159609949"/>
       <w:r>
         <w:t>Cluster analysis</w:t>
       </w:r>
+      <w:bookmarkEnd w:id="58"/>
+    </w:p>
+    <w:p/>
+    <w:p>
+      <w:r>
+        <w:t>Cluster analysis is a statistical technique that separates data into different groups based on their features, the goal is to maximize similarity within a cluster and make different clusters be strongly distinct from each other.</w:t>
+      </w:r>
+    </w:p>
+    <w:p>
+      <w:r>
+        <w:t>Cluster analysis is also an example of unsupervised learning, meaning we have no input data and just try to group data points based on similarity without knowing what the outcome is.</w:t>
+      </w:r>
+    </w:p>
+    <w:p/>
+    <w:p>
+      <w:pPr>
+        <w:pStyle w:val="Heading2"/>
+      </w:pPr>
+      <w:bookmarkStart w:id="59" w:name="_Toc159609950"/>
+      <w:r>
+        <w:t>K-means clustering</w:t>
+      </w:r>
       <w:bookmarkEnd w:id="59"/>
-    </w:p>
-    <w:p/>
-    <w:p>
-      <w:r>
-        <w:t>Cluster analysis is a statistical technique that separates data into different groups based on their features, the goal is to maximize similarity within a cluster and make different clusters be str</w:t>
-      </w:r>
-      <w:r>
-        <w:t>ongly distinct from each other.</w:t>
-      </w:r>
-    </w:p>
-    <w:p>
-      <w:r>
-        <w:t>Cluster analysis is also an example of unsupervised learning, meaning we have no input data and just try to group data points based on similarity without knowing what the outcome is.</w:t>
-      </w:r>
-    </w:p>
-    <w:p/>
-    <w:p>
-      <w:pPr>
-        <w:pStyle w:val="Heading2"/>
-      </w:pPr>
-      <w:bookmarkStart w:id="60" w:name="_Toc159609950"/>
-      <w:r>
-        <w:t>K-means clustering</w:t>
-      </w:r>
-      <w:bookmarkEnd w:id="60"/>
     </w:p>
     <w:p/>
     <w:p>
@@ -22625,13 +22620,13 @@
     </w:p>
     <w:p>
       <w:pPr>
-        <w:pStyle w:val="Heading2"/>
-      </w:pPr>
-      <w:bookmarkStart w:id="61" w:name="_Toc159609951"/>
+        <w:pStyle w:val="Heading3"/>
+      </w:pPr>
+      <w:bookmarkStart w:id="60" w:name="_Toc159609951"/>
       <w:r>
         <w:t>Euclidian distance</w:t>
       </w:r>
-      <w:bookmarkEnd w:id="61"/>
+      <w:bookmarkEnd w:id="60"/>
     </w:p>
     <w:p/>
     <w:p>
@@ -22645,6 +22640,10 @@
         <w:jc w:val="center"/>
       </w:pPr>
       <w:r>
+        <w:rPr>
+          <w:noProof/>
+          <w:lang w:val="pt-PT" w:eastAsia="pt-PT"/>
+        </w:rPr>
         <w:drawing>
           <wp:inline distT="0" distB="0" distL="0" distR="0" wp14:anchorId="46F7479C" wp14:editId="17830EF4">
             <wp:extent cx="3708806" cy="1691292"/>
@@ -23515,7 +23514,7 @@
           <w:rFonts w:eastAsiaTheme="minorEastAsia"/>
         </w:rPr>
       </w:pPr>
-      <w:bookmarkStart w:id="62" w:name="_Toc159609952"/>
+      <w:bookmarkStart w:id="61" w:name="_Toc159609952"/>
       <w:r>
         <w:rPr>
           <w:rFonts w:eastAsiaTheme="minorEastAsia"/>
@@ -23523,7 +23522,7 @@
         <w:lastRenderedPageBreak/>
         <w:t>Pros and Cons of K-means</w:t>
       </w:r>
-      <w:bookmarkEnd w:id="62"/>
+      <w:bookmarkEnd w:id="61"/>
     </w:p>
     <w:p/>
     <w:p>
@@ -23659,20 +23658,439 @@
         </w:numPr>
       </w:pPr>
       <w:r>
-        <w:t>Always provides results (yes, both a pro and con) which can be decieving</w:t>
+        <w:t xml:space="preserve">Always provides results (yes, both a pro and con) which can be </w:t>
+      </w:r>
+      <w:r>
+        <w:t>deceiving</w:t>
       </w:r>
     </w:p>
     <w:p/>
+    <w:p>
+      <w:pPr>
+        <w:pStyle w:val="Heading2"/>
+        <w:rPr>
+          <w:rFonts w:eastAsiaTheme="minorHAnsi"/>
+        </w:rPr>
+      </w:pPr>
+      <w:r>
+        <w:rPr>
+          <w:rFonts w:eastAsiaTheme="minorHAnsi"/>
+        </w:rPr>
+        <w:t>Types of clustering</w:t>
+      </w:r>
+    </w:p>
     <w:p/>
     <w:p>
-      <w:pPr>
-        <w:rPr>
-          <w:rFonts w:eastAsiaTheme="minorEastAsia"/>
-        </w:rPr>
-      </w:pPr>
+      <w:r>
+        <w:t>Clustering can be of a flat or hierarchical nature, flat clustering is simpler and consists of separating the data into clusters, hierarchical clustering does the same as flat with the addition of their clusters having sub-clusters and those same sub-clusters can have their own sub-clusters indefinitely as long as it makes sense for the problem.</w:t>
+      </w:r>
+    </w:p>
+    <w:p>
+      <w:r>
+        <w:t>An examp</w:t>
+      </w:r>
+      <w:r>
+        <w:t>le for hierarchical clustering is the animal kingdom, there is a cluster where every data point is an animal, but some animals are mammals and other can be birds, and inside mammal and bird there are also other sub-clusters like horse and dog, crow and eagle.</w:t>
+      </w:r>
+    </w:p>
+    <w:p>
+      <w:r>
+        <w:t>(add image here)</w:t>
+      </w:r>
+    </w:p>
+    <w:p>
+      <w:r>
+        <w:lastRenderedPageBreak/>
+        <w:t xml:space="preserve"> </w:t>
+      </w:r>
+      <w:r>
+        <w:t>Hierarchical clustering can be either agglomerative or divisive, their characteristics are:</w:t>
+      </w:r>
+    </w:p>
+    <w:p>
+      <w:r>
+        <w:t>Agglomerative</w:t>
+      </w:r>
+    </w:p>
+    <w:p>
+      <w:pPr>
+        <w:pStyle w:val="ListParagraph"/>
+        <w:numPr>
+          <w:ilvl w:val="0"/>
+          <w:numId w:val="30"/>
+        </w:numPr>
+      </w:pPr>
+      <w:r>
+        <w:t>Starts from the bottom to the top</w:t>
+      </w:r>
+    </w:p>
+    <w:p>
+      <w:pPr>
+        <w:pStyle w:val="ListParagraph"/>
+        <w:numPr>
+          <w:ilvl w:val="0"/>
+          <w:numId w:val="30"/>
+        </w:numPr>
+      </w:pPr>
+      <w:r>
+        <w:t>Grouping different dog breeds to form the “dog” cluster</w:t>
+      </w:r>
+    </w:p>
+    <w:p>
+      <w:r>
+        <w:t>Divisive</w:t>
+      </w:r>
+    </w:p>
+    <w:p>
+      <w:pPr>
+        <w:pStyle w:val="ListParagraph"/>
+        <w:numPr>
+          <w:ilvl w:val="0"/>
+          <w:numId w:val="31"/>
+        </w:numPr>
+      </w:pPr>
+      <w:r>
+        <w:t>Starts from the top to the bottom</w:t>
+      </w:r>
+    </w:p>
+    <w:p>
+      <w:pPr>
+        <w:pStyle w:val="ListParagraph"/>
+        <w:numPr>
+          <w:ilvl w:val="0"/>
+          <w:numId w:val="31"/>
+        </w:numPr>
+      </w:pPr>
+      <w:r>
+        <w:t>Dividing the “dog” cluster into multiple dog breeds</w:t>
+      </w:r>
+    </w:p>
+    <w:p/>
+    <w:p>
+      <w:pPr>
+        <w:pStyle w:val="Heading2"/>
+      </w:pPr>
+      <w:r>
+        <w:t>Hierarchical clustering</w:t>
+      </w:r>
+    </w:p>
+    <w:p/>
+    <w:p>
+      <w:pPr>
+        <w:pStyle w:val="Heading3"/>
+      </w:pPr>
+      <w:r>
+        <w:t>Dendrograms</w:t>
+      </w:r>
+    </w:p>
+    <w:p/>
+    <w:p>
+      <w:pPr>
+        <w:keepNext/>
+        <w:jc w:val="center"/>
+      </w:pPr>
+      <w:r>
+        <w:drawing>
+          <wp:inline distT="0" distB="0" distL="0" distR="0" wp14:anchorId="14D43CCB" wp14:editId="2D2CEE72">
+            <wp:extent cx="3833164" cy="1452311"/>
+            <wp:effectExtent l="0" t="0" r="0" b="0"/>
+            <wp:docPr id="27" name="Picture 27"/>
+            <wp:cNvGraphicFramePr>
+              <a:graphicFrameLocks xmlns:a="http://schemas.openxmlformats.org/drawingml/2006/main" noChangeAspect="1"/>
+            </wp:cNvGraphicFramePr>
+            <a:graphic xmlns:a="http://schemas.openxmlformats.org/drawingml/2006/main">
+              <a:graphicData uri="http://schemas.openxmlformats.org/drawingml/2006/picture">
+                <pic:pic xmlns:pic="http://schemas.openxmlformats.org/drawingml/2006/picture">
+                  <pic:nvPicPr>
+                    <pic:cNvPr id="1" name=""/>
+                    <pic:cNvPicPr/>
+                  </pic:nvPicPr>
+                  <pic:blipFill>
+                    <a:blip r:embed="rId36"/>
+                    <a:stretch>
+                      <a:fillRect/>
+                    </a:stretch>
+                  </pic:blipFill>
+                  <pic:spPr>
+                    <a:xfrm>
+                      <a:off x="0" y="0"/>
+                      <a:ext cx="3844677" cy="1456673"/>
+                    </a:xfrm>
+                    <a:prstGeom prst="rect">
+                      <a:avLst/>
+                    </a:prstGeom>
+                  </pic:spPr>
+                </pic:pic>
+              </a:graphicData>
+            </a:graphic>
+          </wp:inline>
+        </w:drawing>
+      </w:r>
+    </w:p>
+    <w:p>
+      <w:pPr>
+        <w:pStyle w:val="Caption"/>
+        <w:jc w:val="center"/>
+      </w:pPr>
+      <w:r>
+        <w:t xml:space="preserve">Figure </w:t>
+      </w:r>
+      <w:r>
+        <w:fldChar w:fldCharType="begin"/>
+      </w:r>
+      <w:r>
+        <w:instrText xml:space="preserve"> SEQ Figure \* ARABIC </w:instrText>
+      </w:r>
+      <w:r>
+        <w:fldChar w:fldCharType="separate"/>
+      </w:r>
+      <w:r>
+        <w:rPr>
+          <w:noProof/>
+        </w:rPr>
+        <w:t>26</w:t>
+      </w:r>
+      <w:r>
+        <w:fldChar w:fldCharType="end"/>
+      </w:r>
+      <w:r>
+        <w:t xml:space="preserve"> - Dendrogram example</w:t>
+      </w:r>
+    </w:p>
+    <w:p>
+      <w:r>
+        <w:t>As we can see in the figure above the dendrogram represents the different clusters given the number of clusters, we can see that if we want:</w:t>
+      </w:r>
+    </w:p>
+    <w:p>
+      <w:pPr>
+        <w:pStyle w:val="ListParagraph"/>
+        <w:numPr>
+          <w:ilvl w:val="0"/>
+          <w:numId w:val="32"/>
+        </w:numPr>
+      </w:pPr>
+      <w:r>
+        <w:t>4 clusters, we are going to have a cluster for each animal</w:t>
+      </w:r>
+    </w:p>
+    <w:p>
+      <w:pPr>
+        <w:pStyle w:val="ListParagraph"/>
+        <w:numPr>
+          <w:ilvl w:val="0"/>
+          <w:numId w:val="32"/>
+        </w:numPr>
+      </w:pPr>
+      <w:r>
+        <w:t>3 clusters, we have a small mammal cluster, a medium mammal cluster and an eagle cluster</w:t>
+      </w:r>
+    </w:p>
+    <w:p>
+      <w:pPr>
+        <w:pStyle w:val="ListParagraph"/>
+        <w:numPr>
+          <w:ilvl w:val="0"/>
+          <w:numId w:val="32"/>
+        </w:numPr>
+      </w:pPr>
+      <w:r>
+        <w:t>2 clusters, mammals and eagle</w:t>
+      </w:r>
+    </w:p>
+    <w:p>
+      <w:pPr>
+        <w:pStyle w:val="ListParagraph"/>
+        <w:numPr>
+          <w:ilvl w:val="0"/>
+          <w:numId w:val="32"/>
+        </w:numPr>
+      </w:pPr>
+      <w:r>
+        <w:t>1 cluster, animals</w:t>
+      </w:r>
+    </w:p>
+    <w:p>
+      <w:r>
+        <w:t>If we added for example another bird it would group with the eagle before grouping with the mammals, in dendrograms only 1 connection can be made at the time and it is the one with the closest proximity, that’s why dog connected with cat before connecting with horse.</w:t>
+      </w:r>
+    </w:p>
+    <w:p>
+      <w:pPr>
+        <w:rPr>
+          <w:rFonts w:eastAsiaTheme="minorEastAsia"/>
+        </w:rPr>
+      </w:pPr>
+      <w:r>
+        <w:lastRenderedPageBreak/>
+        <w:t xml:space="preserve">There is no correct answer to determine the </w:t>
+      </w:r>
+      <m:oMath>
+        <m:r>
+          <w:rPr>
+            <w:rFonts w:ascii="Cambria Math" w:hAnsi="Cambria Math"/>
+          </w:rPr>
+          <m:t>k</m:t>
+        </m:r>
+      </m:oMath>
+      <w:r>
+        <w:rPr>
+          <w:rFonts w:eastAsiaTheme="minorEastAsia"/>
+        </w:rPr>
+        <w:t xml:space="preserve"> but with practice and context we can pick one that suits our needs, imagine we want to separate animals by size and type, maybe </w:t>
+      </w:r>
+      <m:oMath>
+        <m:r>
+          <w:rPr>
+            <w:rFonts w:ascii="Cambria Math" w:eastAsiaTheme="minorEastAsia" w:hAnsi="Cambria Math"/>
+          </w:rPr>
+          <m:t>k=3</m:t>
+        </m:r>
+      </m:oMath>
+      <w:r>
+        <w:rPr>
+          <w:rFonts w:eastAsiaTheme="minorEastAsia"/>
+        </w:rPr>
+        <w:t xml:space="preserve"> is the best solution, but if we only want to separate by type then </w:t>
+      </w:r>
+      <m:oMath>
+        <m:r>
+          <w:rPr>
+            <w:rFonts w:ascii="Cambria Math" w:eastAsiaTheme="minorEastAsia" w:hAnsi="Cambria Math"/>
+          </w:rPr>
+          <m:t>k=2</m:t>
+        </m:r>
+      </m:oMath>
+      <w:r>
+        <w:rPr>
+          <w:rFonts w:eastAsiaTheme="minorEastAsia"/>
+        </w:rPr>
+        <w:t xml:space="preserve"> would be the best solution.</w:t>
+      </w:r>
+    </w:p>
+    <w:p/>
+    <w:p>
+      <w:pPr>
+        <w:pStyle w:val="Heading3"/>
+      </w:pPr>
+      <w:r>
+        <w:t>Pros and cons</w:t>
+      </w:r>
+    </w:p>
+    <w:p/>
+    <w:p>
+      <w:r>
+        <w:t>Pros:</w:t>
+      </w:r>
+    </w:p>
+    <w:p>
+      <w:pPr>
+        <w:pStyle w:val="ListParagraph"/>
+        <w:numPr>
+          <w:ilvl w:val="0"/>
+          <w:numId w:val="33"/>
+        </w:numPr>
+      </w:pPr>
+      <w:r>
+        <w:t>Hierarchical clustering shows all links between clusters</w:t>
+      </w:r>
+    </w:p>
+    <w:p>
+      <w:pPr>
+        <w:pStyle w:val="ListParagraph"/>
+        <w:numPr>
+          <w:ilvl w:val="0"/>
+          <w:numId w:val="33"/>
+        </w:numPr>
+      </w:pPr>
+      <w:r>
+        <w:t>Much better understanding of the data</w:t>
+      </w:r>
+    </w:p>
+    <w:p>
+      <w:pPr>
+        <w:pStyle w:val="ListParagraph"/>
+        <w:numPr>
+          <w:ilvl w:val="0"/>
+          <w:numId w:val="33"/>
+        </w:numPr>
+      </w:pPr>
+      <w:r>
+        <w:t xml:space="preserve">No need to pre-emptively select a </w:t>
+      </w:r>
+      <m:oMath>
+        <m:r>
+          <w:rPr>
+            <w:rFonts w:ascii="Cambria Math" w:hAnsi="Cambria Math"/>
+          </w:rPr>
+          <m:t>k</m:t>
+        </m:r>
+      </m:oMath>
+      <w:r>
+        <w:rPr>
+          <w:rFonts w:eastAsiaTheme="minorEastAsia"/>
+        </w:rPr>
+        <w:t xml:space="preserve"> like in the flat method </w:t>
+      </w:r>
+      <w:r>
+        <w:rPr>
+          <w:rFonts w:eastAsiaTheme="minorEastAsia"/>
+          <w:i/>
+        </w:rPr>
+        <w:t>k-means</w:t>
+      </w:r>
+    </w:p>
+    <w:p>
+      <w:pPr>
+        <w:pStyle w:val="ListParagraph"/>
+        <w:numPr>
+          <w:ilvl w:val="0"/>
+          <w:numId w:val="33"/>
+        </w:numPr>
+      </w:pPr>
+      <w:r>
+        <w:rPr>
+          <w:rFonts w:eastAsiaTheme="minorEastAsia"/>
+        </w:rPr>
+        <w:t>Different methods</w:t>
+      </w:r>
+    </w:p>
+    <w:p>
+      <w:r>
+        <w:t>Cons:</w:t>
+      </w:r>
+    </w:p>
+    <w:p>
+      <w:pPr>
+        <w:pStyle w:val="ListParagraph"/>
+        <w:numPr>
+          <w:ilvl w:val="0"/>
+          <w:numId w:val="34"/>
+        </w:numPr>
+      </w:pPr>
+      <w:r>
+        <w:t>Scalability (n elements would have n linkages happening)</w:t>
+      </w:r>
+    </w:p>
+    <w:p>
+      <w:pPr>
+        <w:pStyle w:val="ListParagraph"/>
+        <w:numPr>
+          <w:ilvl w:val="0"/>
+          <w:numId w:val="34"/>
+        </w:numPr>
+      </w:pPr>
+      <w:r>
+        <w:t>Computationally expensive</w:t>
+      </w:r>
+    </w:p>
+    <w:p/>
+    <w:p>
+      <w:bookmarkStart w:id="62" w:name="_GoBack"/>
+      <w:bookmarkEnd w:id="62"/>
     </w:p>
     <w:sectPr>
-      <w:footerReference w:type="default" r:id="rId36"/>
+      <w:footerReference w:type="default" r:id="rId37"/>
       <w:pgSz w:w="11906" w:h="16838"/>
       <w:pgMar w:top="1417" w:right="1701" w:bottom="1417" w:left="1701" w:header="708" w:footer="708" w:gutter="0"/>
       <w:cols w:space="708"/>
@@ -23742,7 +24160,7 @@
           <w:rPr>
             <w:noProof/>
           </w:rPr>
-          <w:t>5</w:t>
+          <w:t>41</w:t>
         </w:r>
         <w:r>
           <w:rPr>
@@ -23902,6 +24320,232 @@
     </w:lvl>
   </w:abstractNum>
   <w:abstractNum w:abstractNumId="1" w15:restartNumberingAfterBreak="0">
+    <w:nsid w:val="205513B3"/>
+    <w:multiLevelType w:val="hybridMultilevel"/>
+    <w:tmpl w:val="CDB0926E"/>
+    <w:lvl w:ilvl="0" w:tplc="08160001">
+      <w:start w:val="1"/>
+      <w:numFmt w:val="bullet"/>
+      <w:lvlText w:val=""/>
+      <w:lvlJc w:val="left"/>
+      <w:pPr>
+        <w:ind w:left="720" w:hanging="360"/>
+      </w:pPr>
+      <w:rPr>
+        <w:rFonts w:ascii="Symbol" w:hAnsi="Symbol" w:hint="default"/>
+      </w:rPr>
+    </w:lvl>
+    <w:lvl w:ilvl="1" w:tplc="08160003" w:tentative="1">
+      <w:start w:val="1"/>
+      <w:numFmt w:val="bullet"/>
+      <w:lvlText w:val="o"/>
+      <w:lvlJc w:val="left"/>
+      <w:pPr>
+        <w:ind w:left="1440" w:hanging="360"/>
+      </w:pPr>
+      <w:rPr>
+        <w:rFonts w:ascii="Courier New" w:hAnsi="Courier New" w:cs="Courier New" w:hint="default"/>
+      </w:rPr>
+    </w:lvl>
+    <w:lvl w:ilvl="2" w:tplc="08160005" w:tentative="1">
+      <w:start w:val="1"/>
+      <w:numFmt w:val="bullet"/>
+      <w:lvlText w:val=""/>
+      <w:lvlJc w:val="left"/>
+      <w:pPr>
+        <w:ind w:left="2160" w:hanging="360"/>
+      </w:pPr>
+      <w:rPr>
+        <w:rFonts w:ascii="Wingdings" w:hAnsi="Wingdings" w:hint="default"/>
+      </w:rPr>
+    </w:lvl>
+    <w:lvl w:ilvl="3" w:tplc="08160001" w:tentative="1">
+      <w:start w:val="1"/>
+      <w:numFmt w:val="bullet"/>
+      <w:lvlText w:val=""/>
+      <w:lvlJc w:val="left"/>
+      <w:pPr>
+        <w:ind w:left="2880" w:hanging="360"/>
+      </w:pPr>
+      <w:rPr>
+        <w:rFonts w:ascii="Symbol" w:hAnsi="Symbol" w:hint="default"/>
+      </w:rPr>
+    </w:lvl>
+    <w:lvl w:ilvl="4" w:tplc="08160003" w:tentative="1">
+      <w:start w:val="1"/>
+      <w:numFmt w:val="bullet"/>
+      <w:lvlText w:val="o"/>
+      <w:lvlJc w:val="left"/>
+      <w:pPr>
+        <w:ind w:left="3600" w:hanging="360"/>
+      </w:pPr>
+      <w:rPr>
+        <w:rFonts w:ascii="Courier New" w:hAnsi="Courier New" w:cs="Courier New" w:hint="default"/>
+      </w:rPr>
+    </w:lvl>
+    <w:lvl w:ilvl="5" w:tplc="08160005" w:tentative="1">
+      <w:start w:val="1"/>
+      <w:numFmt w:val="bullet"/>
+      <w:lvlText w:val=""/>
+      <w:lvlJc w:val="left"/>
+      <w:pPr>
+        <w:ind w:left="4320" w:hanging="360"/>
+      </w:pPr>
+      <w:rPr>
+        <w:rFonts w:ascii="Wingdings" w:hAnsi="Wingdings" w:hint="default"/>
+      </w:rPr>
+    </w:lvl>
+    <w:lvl w:ilvl="6" w:tplc="08160001" w:tentative="1">
+      <w:start w:val="1"/>
+      <w:numFmt w:val="bullet"/>
+      <w:lvlText w:val=""/>
+      <w:lvlJc w:val="left"/>
+      <w:pPr>
+        <w:ind w:left="5040" w:hanging="360"/>
+      </w:pPr>
+      <w:rPr>
+        <w:rFonts w:ascii="Symbol" w:hAnsi="Symbol" w:hint="default"/>
+      </w:rPr>
+    </w:lvl>
+    <w:lvl w:ilvl="7" w:tplc="08160003" w:tentative="1">
+      <w:start w:val="1"/>
+      <w:numFmt w:val="bullet"/>
+      <w:lvlText w:val="o"/>
+      <w:lvlJc w:val="left"/>
+      <w:pPr>
+        <w:ind w:left="5760" w:hanging="360"/>
+      </w:pPr>
+      <w:rPr>
+        <w:rFonts w:ascii="Courier New" w:hAnsi="Courier New" w:cs="Courier New" w:hint="default"/>
+      </w:rPr>
+    </w:lvl>
+    <w:lvl w:ilvl="8" w:tplc="08160005" w:tentative="1">
+      <w:start w:val="1"/>
+      <w:numFmt w:val="bullet"/>
+      <w:lvlText w:val=""/>
+      <w:lvlJc w:val="left"/>
+      <w:pPr>
+        <w:ind w:left="6480" w:hanging="360"/>
+      </w:pPr>
+      <w:rPr>
+        <w:rFonts w:ascii="Wingdings" w:hAnsi="Wingdings" w:hint="default"/>
+      </w:rPr>
+    </w:lvl>
+  </w:abstractNum>
+  <w:abstractNum w:abstractNumId="2" w15:restartNumberingAfterBreak="0">
+    <w:nsid w:val="232C16C5"/>
+    <w:multiLevelType w:val="hybridMultilevel"/>
+    <w:tmpl w:val="61D2339C"/>
+    <w:lvl w:ilvl="0" w:tplc="08160001">
+      <w:start w:val="1"/>
+      <w:numFmt w:val="bullet"/>
+      <w:lvlText w:val=""/>
+      <w:lvlJc w:val="left"/>
+      <w:pPr>
+        <w:ind w:left="720" w:hanging="360"/>
+      </w:pPr>
+      <w:rPr>
+        <w:rFonts w:ascii="Symbol" w:hAnsi="Symbol" w:hint="default"/>
+      </w:rPr>
+    </w:lvl>
+    <w:lvl w:ilvl="1" w:tplc="08160003" w:tentative="1">
+      <w:start w:val="1"/>
+      <w:numFmt w:val="bullet"/>
+      <w:lvlText w:val="o"/>
+      <w:lvlJc w:val="left"/>
+      <w:pPr>
+        <w:ind w:left="1440" w:hanging="360"/>
+      </w:pPr>
+      <w:rPr>
+        <w:rFonts w:ascii="Courier New" w:hAnsi="Courier New" w:cs="Courier New" w:hint="default"/>
+      </w:rPr>
+    </w:lvl>
+    <w:lvl w:ilvl="2" w:tplc="08160005" w:tentative="1">
+      <w:start w:val="1"/>
+      <w:numFmt w:val="bullet"/>
+      <w:lvlText w:val=""/>
+      <w:lvlJc w:val="left"/>
+      <w:pPr>
+        <w:ind w:left="2160" w:hanging="360"/>
+      </w:pPr>
+      <w:rPr>
+        <w:rFonts w:ascii="Wingdings" w:hAnsi="Wingdings" w:hint="default"/>
+      </w:rPr>
+    </w:lvl>
+    <w:lvl w:ilvl="3" w:tplc="08160001" w:tentative="1">
+      <w:start w:val="1"/>
+      <w:numFmt w:val="bullet"/>
+      <w:lvlText w:val=""/>
+      <w:lvlJc w:val="left"/>
+      <w:pPr>
+        <w:ind w:left="2880" w:hanging="360"/>
+      </w:pPr>
+      <w:rPr>
+        <w:rFonts w:ascii="Symbol" w:hAnsi="Symbol" w:hint="default"/>
+      </w:rPr>
+    </w:lvl>
+    <w:lvl w:ilvl="4" w:tplc="08160003" w:tentative="1">
+      <w:start w:val="1"/>
+      <w:numFmt w:val="bullet"/>
+      <w:lvlText w:val="o"/>
+      <w:lvlJc w:val="left"/>
+      <w:pPr>
+        <w:ind w:left="3600" w:hanging="360"/>
+      </w:pPr>
+      <w:rPr>
+        <w:rFonts w:ascii="Courier New" w:hAnsi="Courier New" w:cs="Courier New" w:hint="default"/>
+      </w:rPr>
+    </w:lvl>
+    <w:lvl w:ilvl="5" w:tplc="08160005" w:tentative="1">
+      <w:start w:val="1"/>
+      <w:numFmt w:val="bullet"/>
+      <w:lvlText w:val=""/>
+      <w:lvlJc w:val="left"/>
+      <w:pPr>
+        <w:ind w:left="4320" w:hanging="360"/>
+      </w:pPr>
+      <w:rPr>
+        <w:rFonts w:ascii="Wingdings" w:hAnsi="Wingdings" w:hint="default"/>
+      </w:rPr>
+    </w:lvl>
+    <w:lvl w:ilvl="6" w:tplc="08160001" w:tentative="1">
+      <w:start w:val="1"/>
+      <w:numFmt w:val="bullet"/>
+      <w:lvlText w:val=""/>
+      <w:lvlJc w:val="left"/>
+      <w:pPr>
+        <w:ind w:left="5040" w:hanging="360"/>
+      </w:pPr>
+      <w:rPr>
+        <w:rFonts w:ascii="Symbol" w:hAnsi="Symbol" w:hint="default"/>
+      </w:rPr>
+    </w:lvl>
+    <w:lvl w:ilvl="7" w:tplc="08160003" w:tentative="1">
+      <w:start w:val="1"/>
+      <w:numFmt w:val="bullet"/>
+      <w:lvlText w:val="o"/>
+      <w:lvlJc w:val="left"/>
+      <w:pPr>
+        <w:ind w:left="5760" w:hanging="360"/>
+      </w:pPr>
+      <w:rPr>
+        <w:rFonts w:ascii="Courier New" w:hAnsi="Courier New" w:cs="Courier New" w:hint="default"/>
+      </w:rPr>
+    </w:lvl>
+    <w:lvl w:ilvl="8" w:tplc="08160005" w:tentative="1">
+      <w:start w:val="1"/>
+      <w:numFmt w:val="bullet"/>
+      <w:lvlText w:val=""/>
+      <w:lvlJc w:val="left"/>
+      <w:pPr>
+        <w:ind w:left="6480" w:hanging="360"/>
+      </w:pPr>
+      <w:rPr>
+        <w:rFonts w:ascii="Wingdings" w:hAnsi="Wingdings" w:hint="default"/>
+      </w:rPr>
+    </w:lvl>
+  </w:abstractNum>
+  <w:abstractNum w:abstractNumId="3" w15:restartNumberingAfterBreak="0">
     <w:nsid w:val="2341340F"/>
     <w:multiLevelType w:val="hybridMultilevel"/>
     <w:tmpl w:val="BBAC5380"/>
@@ -24014,7 +24658,7 @@
       </w:rPr>
     </w:lvl>
   </w:abstractNum>
-  <w:abstractNum w:abstractNumId="2" w15:restartNumberingAfterBreak="0">
+  <w:abstractNum w:abstractNumId="4" w15:restartNumberingAfterBreak="0">
     <w:nsid w:val="235070C3"/>
     <w:multiLevelType w:val="hybridMultilevel"/>
     <w:tmpl w:val="707CCF40"/>
@@ -24127,7 +24771,7 @@
       </w:rPr>
     </w:lvl>
   </w:abstractNum>
-  <w:abstractNum w:abstractNumId="3" w15:restartNumberingAfterBreak="0">
+  <w:abstractNum w:abstractNumId="5" w15:restartNumberingAfterBreak="0">
     <w:nsid w:val="24672F29"/>
     <w:multiLevelType w:val="hybridMultilevel"/>
     <w:tmpl w:val="ECFC38DE"/>
@@ -24240,7 +24884,7 @@
       </w:rPr>
     </w:lvl>
   </w:abstractNum>
-  <w:abstractNum w:abstractNumId="4" w15:restartNumberingAfterBreak="0">
+  <w:abstractNum w:abstractNumId="6" w15:restartNumberingAfterBreak="0">
     <w:nsid w:val="29350B9D"/>
     <w:multiLevelType w:val="hybridMultilevel"/>
     <w:tmpl w:val="90987ED0"/>
@@ -24353,7 +24997,233 @@
       </w:rPr>
     </w:lvl>
   </w:abstractNum>
-  <w:abstractNum w:abstractNumId="5" w15:restartNumberingAfterBreak="0">
+  <w:abstractNum w:abstractNumId="7" w15:restartNumberingAfterBreak="0">
+    <w:nsid w:val="2BA2200E"/>
+    <w:multiLevelType w:val="hybridMultilevel"/>
+    <w:tmpl w:val="DDF489EA"/>
+    <w:lvl w:ilvl="0" w:tplc="08160001">
+      <w:start w:val="1"/>
+      <w:numFmt w:val="bullet"/>
+      <w:lvlText w:val=""/>
+      <w:lvlJc w:val="left"/>
+      <w:pPr>
+        <w:ind w:left="720" w:hanging="360"/>
+      </w:pPr>
+      <w:rPr>
+        <w:rFonts w:ascii="Symbol" w:hAnsi="Symbol" w:hint="default"/>
+      </w:rPr>
+    </w:lvl>
+    <w:lvl w:ilvl="1" w:tplc="08160003" w:tentative="1">
+      <w:start w:val="1"/>
+      <w:numFmt w:val="bullet"/>
+      <w:lvlText w:val="o"/>
+      <w:lvlJc w:val="left"/>
+      <w:pPr>
+        <w:ind w:left="1440" w:hanging="360"/>
+      </w:pPr>
+      <w:rPr>
+        <w:rFonts w:ascii="Courier New" w:hAnsi="Courier New" w:cs="Courier New" w:hint="default"/>
+      </w:rPr>
+    </w:lvl>
+    <w:lvl w:ilvl="2" w:tplc="08160005" w:tentative="1">
+      <w:start w:val="1"/>
+      <w:numFmt w:val="bullet"/>
+      <w:lvlText w:val=""/>
+      <w:lvlJc w:val="left"/>
+      <w:pPr>
+        <w:ind w:left="2160" w:hanging="360"/>
+      </w:pPr>
+      <w:rPr>
+        <w:rFonts w:ascii="Wingdings" w:hAnsi="Wingdings" w:hint="default"/>
+      </w:rPr>
+    </w:lvl>
+    <w:lvl w:ilvl="3" w:tplc="08160001" w:tentative="1">
+      <w:start w:val="1"/>
+      <w:numFmt w:val="bullet"/>
+      <w:lvlText w:val=""/>
+      <w:lvlJc w:val="left"/>
+      <w:pPr>
+        <w:ind w:left="2880" w:hanging="360"/>
+      </w:pPr>
+      <w:rPr>
+        <w:rFonts w:ascii="Symbol" w:hAnsi="Symbol" w:hint="default"/>
+      </w:rPr>
+    </w:lvl>
+    <w:lvl w:ilvl="4" w:tplc="08160003" w:tentative="1">
+      <w:start w:val="1"/>
+      <w:numFmt w:val="bullet"/>
+      <w:lvlText w:val="o"/>
+      <w:lvlJc w:val="left"/>
+      <w:pPr>
+        <w:ind w:left="3600" w:hanging="360"/>
+      </w:pPr>
+      <w:rPr>
+        <w:rFonts w:ascii="Courier New" w:hAnsi="Courier New" w:cs="Courier New" w:hint="default"/>
+      </w:rPr>
+    </w:lvl>
+    <w:lvl w:ilvl="5" w:tplc="08160005" w:tentative="1">
+      <w:start w:val="1"/>
+      <w:numFmt w:val="bullet"/>
+      <w:lvlText w:val=""/>
+      <w:lvlJc w:val="left"/>
+      <w:pPr>
+        <w:ind w:left="4320" w:hanging="360"/>
+      </w:pPr>
+      <w:rPr>
+        <w:rFonts w:ascii="Wingdings" w:hAnsi="Wingdings" w:hint="default"/>
+      </w:rPr>
+    </w:lvl>
+    <w:lvl w:ilvl="6" w:tplc="08160001" w:tentative="1">
+      <w:start w:val="1"/>
+      <w:numFmt w:val="bullet"/>
+      <w:lvlText w:val=""/>
+      <w:lvlJc w:val="left"/>
+      <w:pPr>
+        <w:ind w:left="5040" w:hanging="360"/>
+      </w:pPr>
+      <w:rPr>
+        <w:rFonts w:ascii="Symbol" w:hAnsi="Symbol" w:hint="default"/>
+      </w:rPr>
+    </w:lvl>
+    <w:lvl w:ilvl="7" w:tplc="08160003" w:tentative="1">
+      <w:start w:val="1"/>
+      <w:numFmt w:val="bullet"/>
+      <w:lvlText w:val="o"/>
+      <w:lvlJc w:val="left"/>
+      <w:pPr>
+        <w:ind w:left="5760" w:hanging="360"/>
+      </w:pPr>
+      <w:rPr>
+        <w:rFonts w:ascii="Courier New" w:hAnsi="Courier New" w:cs="Courier New" w:hint="default"/>
+      </w:rPr>
+    </w:lvl>
+    <w:lvl w:ilvl="8" w:tplc="08160005" w:tentative="1">
+      <w:start w:val="1"/>
+      <w:numFmt w:val="bullet"/>
+      <w:lvlText w:val=""/>
+      <w:lvlJc w:val="left"/>
+      <w:pPr>
+        <w:ind w:left="6480" w:hanging="360"/>
+      </w:pPr>
+      <w:rPr>
+        <w:rFonts w:ascii="Wingdings" w:hAnsi="Wingdings" w:hint="default"/>
+      </w:rPr>
+    </w:lvl>
+  </w:abstractNum>
+  <w:abstractNum w:abstractNumId="8" w15:restartNumberingAfterBreak="0">
+    <w:nsid w:val="2F9A616C"/>
+    <w:multiLevelType w:val="hybridMultilevel"/>
+    <w:tmpl w:val="88AE065C"/>
+    <w:lvl w:ilvl="0" w:tplc="08160001">
+      <w:start w:val="1"/>
+      <w:numFmt w:val="bullet"/>
+      <w:lvlText w:val=""/>
+      <w:lvlJc w:val="left"/>
+      <w:pPr>
+        <w:ind w:left="720" w:hanging="360"/>
+      </w:pPr>
+      <w:rPr>
+        <w:rFonts w:ascii="Symbol" w:hAnsi="Symbol" w:hint="default"/>
+      </w:rPr>
+    </w:lvl>
+    <w:lvl w:ilvl="1" w:tplc="08160003" w:tentative="1">
+      <w:start w:val="1"/>
+      <w:numFmt w:val="bullet"/>
+      <w:lvlText w:val="o"/>
+      <w:lvlJc w:val="left"/>
+      <w:pPr>
+        <w:ind w:left="1440" w:hanging="360"/>
+      </w:pPr>
+      <w:rPr>
+        <w:rFonts w:ascii="Courier New" w:hAnsi="Courier New" w:cs="Courier New" w:hint="default"/>
+      </w:rPr>
+    </w:lvl>
+    <w:lvl w:ilvl="2" w:tplc="08160005" w:tentative="1">
+      <w:start w:val="1"/>
+      <w:numFmt w:val="bullet"/>
+      <w:lvlText w:val=""/>
+      <w:lvlJc w:val="left"/>
+      <w:pPr>
+        <w:ind w:left="2160" w:hanging="360"/>
+      </w:pPr>
+      <w:rPr>
+        <w:rFonts w:ascii="Wingdings" w:hAnsi="Wingdings" w:hint="default"/>
+      </w:rPr>
+    </w:lvl>
+    <w:lvl w:ilvl="3" w:tplc="08160001" w:tentative="1">
+      <w:start w:val="1"/>
+      <w:numFmt w:val="bullet"/>
+      <w:lvlText w:val=""/>
+      <w:lvlJc w:val="left"/>
+      <w:pPr>
+        <w:ind w:left="2880" w:hanging="360"/>
+      </w:pPr>
+      <w:rPr>
+        <w:rFonts w:ascii="Symbol" w:hAnsi="Symbol" w:hint="default"/>
+      </w:rPr>
+    </w:lvl>
+    <w:lvl w:ilvl="4" w:tplc="08160003" w:tentative="1">
+      <w:start w:val="1"/>
+      <w:numFmt w:val="bullet"/>
+      <w:lvlText w:val="o"/>
+      <w:lvlJc w:val="left"/>
+      <w:pPr>
+        <w:ind w:left="3600" w:hanging="360"/>
+      </w:pPr>
+      <w:rPr>
+        <w:rFonts w:ascii="Courier New" w:hAnsi="Courier New" w:cs="Courier New" w:hint="default"/>
+      </w:rPr>
+    </w:lvl>
+    <w:lvl w:ilvl="5" w:tplc="08160005" w:tentative="1">
+      <w:start w:val="1"/>
+      <w:numFmt w:val="bullet"/>
+      <w:lvlText w:val=""/>
+      <w:lvlJc w:val="left"/>
+      <w:pPr>
+        <w:ind w:left="4320" w:hanging="360"/>
+      </w:pPr>
+      <w:rPr>
+        <w:rFonts w:ascii="Wingdings" w:hAnsi="Wingdings" w:hint="default"/>
+      </w:rPr>
+    </w:lvl>
+    <w:lvl w:ilvl="6" w:tplc="08160001" w:tentative="1">
+      <w:start w:val="1"/>
+      <w:numFmt w:val="bullet"/>
+      <w:lvlText w:val=""/>
+      <w:lvlJc w:val="left"/>
+      <w:pPr>
+        <w:ind w:left="5040" w:hanging="360"/>
+      </w:pPr>
+      <w:rPr>
+        <w:rFonts w:ascii="Symbol" w:hAnsi="Symbol" w:hint="default"/>
+      </w:rPr>
+    </w:lvl>
+    <w:lvl w:ilvl="7" w:tplc="08160003" w:tentative="1">
+      <w:start w:val="1"/>
+      <w:numFmt w:val="bullet"/>
+      <w:lvlText w:val="o"/>
+      <w:lvlJc w:val="left"/>
+      <w:pPr>
+        <w:ind w:left="5760" w:hanging="360"/>
+      </w:pPr>
+      <w:rPr>
+        <w:rFonts w:ascii="Courier New" w:hAnsi="Courier New" w:cs="Courier New" w:hint="default"/>
+      </w:rPr>
+    </w:lvl>
+    <w:lvl w:ilvl="8" w:tplc="08160005" w:tentative="1">
+      <w:start w:val="1"/>
+      <w:numFmt w:val="bullet"/>
+      <w:lvlText w:val=""/>
+      <w:lvlJc w:val="left"/>
+      <w:pPr>
+        <w:ind w:left="6480" w:hanging="360"/>
+      </w:pPr>
+      <w:rPr>
+        <w:rFonts w:ascii="Wingdings" w:hAnsi="Wingdings" w:hint="default"/>
+      </w:rPr>
+    </w:lvl>
+  </w:abstractNum>
+  <w:abstractNum w:abstractNumId="9" w15:restartNumberingAfterBreak="0">
     <w:nsid w:val="312D3BEA"/>
     <w:multiLevelType w:val="hybridMultilevel"/>
     <w:tmpl w:val="A4B64748"/>
@@ -24466,7 +25336,7 @@
       </w:rPr>
     </w:lvl>
   </w:abstractNum>
-  <w:abstractNum w:abstractNumId="6" w15:restartNumberingAfterBreak="0">
+  <w:abstractNum w:abstractNumId="10" w15:restartNumberingAfterBreak="0">
     <w:nsid w:val="36812290"/>
     <w:multiLevelType w:val="hybridMultilevel"/>
     <w:tmpl w:val="651404FC"/>
@@ -24579,7 +25449,7 @@
       </w:rPr>
     </w:lvl>
   </w:abstractNum>
-  <w:abstractNum w:abstractNumId="7" w15:restartNumberingAfterBreak="0">
+  <w:abstractNum w:abstractNumId="11" w15:restartNumberingAfterBreak="0">
     <w:nsid w:val="36B03F81"/>
     <w:multiLevelType w:val="hybridMultilevel"/>
     <w:tmpl w:val="06B6BCFA"/>
@@ -24692,7 +25562,7 @@
       </w:rPr>
     </w:lvl>
   </w:abstractNum>
-  <w:abstractNum w:abstractNumId="8" w15:restartNumberingAfterBreak="0">
+  <w:abstractNum w:abstractNumId="12" w15:restartNumberingAfterBreak="0">
     <w:nsid w:val="372715B7"/>
     <w:multiLevelType w:val="hybridMultilevel"/>
     <w:tmpl w:val="AA224F66"/>
@@ -24778,7 +25648,7 @@
       </w:pPr>
     </w:lvl>
   </w:abstractNum>
-  <w:abstractNum w:abstractNumId="9" w15:restartNumberingAfterBreak="0">
+  <w:abstractNum w:abstractNumId="13" w15:restartNumberingAfterBreak="0">
     <w:nsid w:val="37F20EA7"/>
     <w:multiLevelType w:val="hybridMultilevel"/>
     <w:tmpl w:val="8BB421BA"/>
@@ -24891,7 +25761,7 @@
       </w:rPr>
     </w:lvl>
   </w:abstractNum>
-  <w:abstractNum w:abstractNumId="10" w15:restartNumberingAfterBreak="0">
+  <w:abstractNum w:abstractNumId="14" w15:restartNumberingAfterBreak="0">
     <w:nsid w:val="386A667D"/>
     <w:multiLevelType w:val="hybridMultilevel"/>
     <w:tmpl w:val="3AECF90A"/>
@@ -25004,7 +25874,7 @@
       </w:rPr>
     </w:lvl>
   </w:abstractNum>
-  <w:abstractNum w:abstractNumId="11" w15:restartNumberingAfterBreak="0">
+  <w:abstractNum w:abstractNumId="15" w15:restartNumberingAfterBreak="0">
     <w:nsid w:val="42306601"/>
     <w:multiLevelType w:val="hybridMultilevel"/>
     <w:tmpl w:val="DFD489C4"/>
@@ -25117,7 +25987,120 @@
       </w:rPr>
     </w:lvl>
   </w:abstractNum>
-  <w:abstractNum w:abstractNumId="12" w15:restartNumberingAfterBreak="0">
+  <w:abstractNum w:abstractNumId="16" w15:restartNumberingAfterBreak="0">
+    <w:nsid w:val="46D07032"/>
+    <w:multiLevelType w:val="hybridMultilevel"/>
+    <w:tmpl w:val="FE56D876"/>
+    <w:lvl w:ilvl="0" w:tplc="08160001">
+      <w:start w:val="1"/>
+      <w:numFmt w:val="bullet"/>
+      <w:lvlText w:val=""/>
+      <w:lvlJc w:val="left"/>
+      <w:pPr>
+        <w:ind w:left="720" w:hanging="360"/>
+      </w:pPr>
+      <w:rPr>
+        <w:rFonts w:ascii="Symbol" w:hAnsi="Symbol" w:hint="default"/>
+      </w:rPr>
+    </w:lvl>
+    <w:lvl w:ilvl="1" w:tplc="08160003" w:tentative="1">
+      <w:start w:val="1"/>
+      <w:numFmt w:val="bullet"/>
+      <w:lvlText w:val="o"/>
+      <w:lvlJc w:val="left"/>
+      <w:pPr>
+        <w:ind w:left="1440" w:hanging="360"/>
+      </w:pPr>
+      <w:rPr>
+        <w:rFonts w:ascii="Courier New" w:hAnsi="Courier New" w:cs="Courier New" w:hint="default"/>
+      </w:rPr>
+    </w:lvl>
+    <w:lvl w:ilvl="2" w:tplc="08160005" w:tentative="1">
+      <w:start w:val="1"/>
+      <w:numFmt w:val="bullet"/>
+      <w:lvlText w:val=""/>
+      <w:lvlJc w:val="left"/>
+      <w:pPr>
+        <w:ind w:left="2160" w:hanging="360"/>
+      </w:pPr>
+      <w:rPr>
+        <w:rFonts w:ascii="Wingdings" w:hAnsi="Wingdings" w:hint="default"/>
+      </w:rPr>
+    </w:lvl>
+    <w:lvl w:ilvl="3" w:tplc="08160001" w:tentative="1">
+      <w:start w:val="1"/>
+      <w:numFmt w:val="bullet"/>
+      <w:lvlText w:val=""/>
+      <w:lvlJc w:val="left"/>
+      <w:pPr>
+        <w:ind w:left="2880" w:hanging="360"/>
+      </w:pPr>
+      <w:rPr>
+        <w:rFonts w:ascii="Symbol" w:hAnsi="Symbol" w:hint="default"/>
+      </w:rPr>
+    </w:lvl>
+    <w:lvl w:ilvl="4" w:tplc="08160003" w:tentative="1">
+      <w:start w:val="1"/>
+      <w:numFmt w:val="bullet"/>
+      <w:lvlText w:val="o"/>
+      <w:lvlJc w:val="left"/>
+      <w:pPr>
+        <w:ind w:left="3600" w:hanging="360"/>
+      </w:pPr>
+      <w:rPr>
+        <w:rFonts w:ascii="Courier New" w:hAnsi="Courier New" w:cs="Courier New" w:hint="default"/>
+      </w:rPr>
+    </w:lvl>
+    <w:lvl w:ilvl="5" w:tplc="08160005" w:tentative="1">
+      <w:start w:val="1"/>
+      <w:numFmt w:val="bullet"/>
+      <w:lvlText w:val=""/>
+      <w:lvlJc w:val="left"/>
+      <w:pPr>
+        <w:ind w:left="4320" w:hanging="360"/>
+      </w:pPr>
+      <w:rPr>
+        <w:rFonts w:ascii="Wingdings" w:hAnsi="Wingdings" w:hint="default"/>
+      </w:rPr>
+    </w:lvl>
+    <w:lvl w:ilvl="6" w:tplc="08160001" w:tentative="1">
+      <w:start w:val="1"/>
+      <w:numFmt w:val="bullet"/>
+      <w:lvlText w:val=""/>
+      <w:lvlJc w:val="left"/>
+      <w:pPr>
+        <w:ind w:left="5040" w:hanging="360"/>
+      </w:pPr>
+      <w:rPr>
+        <w:rFonts w:ascii="Symbol" w:hAnsi="Symbol" w:hint="default"/>
+      </w:rPr>
+    </w:lvl>
+    <w:lvl w:ilvl="7" w:tplc="08160003" w:tentative="1">
+      <w:start w:val="1"/>
+      <w:numFmt w:val="bullet"/>
+      <w:lvlText w:val="o"/>
+      <w:lvlJc w:val="left"/>
+      <w:pPr>
+        <w:ind w:left="5760" w:hanging="360"/>
+      </w:pPr>
+      <w:rPr>
+        <w:rFonts w:ascii="Courier New" w:hAnsi="Courier New" w:cs="Courier New" w:hint="default"/>
+      </w:rPr>
+    </w:lvl>
+    <w:lvl w:ilvl="8" w:tplc="08160005" w:tentative="1">
+      <w:start w:val="1"/>
+      <w:numFmt w:val="bullet"/>
+      <w:lvlText w:val=""/>
+      <w:lvlJc w:val="left"/>
+      <w:pPr>
+        <w:ind w:left="6480" w:hanging="360"/>
+      </w:pPr>
+      <w:rPr>
+        <w:rFonts w:ascii="Wingdings" w:hAnsi="Wingdings" w:hint="default"/>
+      </w:rPr>
+    </w:lvl>
+  </w:abstractNum>
+  <w:abstractNum w:abstractNumId="17" w15:restartNumberingAfterBreak="0">
     <w:nsid w:val="480E7310"/>
     <w:multiLevelType w:val="hybridMultilevel"/>
     <w:tmpl w:val="D7683446"/>
@@ -25230,7 +26213,7 @@
       </w:rPr>
     </w:lvl>
   </w:abstractNum>
-  <w:abstractNum w:abstractNumId="13" w15:restartNumberingAfterBreak="0">
+  <w:abstractNum w:abstractNumId="18" w15:restartNumberingAfterBreak="0">
     <w:nsid w:val="4A2479ED"/>
     <w:multiLevelType w:val="hybridMultilevel"/>
     <w:tmpl w:val="9A60F6FE"/>
@@ -25343,7 +26326,7 @@
       </w:rPr>
     </w:lvl>
   </w:abstractNum>
-  <w:abstractNum w:abstractNumId="14" w15:restartNumberingAfterBreak="0">
+  <w:abstractNum w:abstractNumId="19" w15:restartNumberingAfterBreak="0">
     <w:nsid w:val="562879C5"/>
     <w:multiLevelType w:val="hybridMultilevel"/>
     <w:tmpl w:val="B1768314"/>
@@ -25456,7 +26439,7 @@
       </w:rPr>
     </w:lvl>
   </w:abstractNum>
-  <w:abstractNum w:abstractNumId="15" w15:restartNumberingAfterBreak="0">
+  <w:abstractNum w:abstractNumId="20" w15:restartNumberingAfterBreak="0">
     <w:nsid w:val="5ADB3FC1"/>
     <w:multiLevelType w:val="hybridMultilevel"/>
     <w:tmpl w:val="358EF6B6"/>
@@ -25569,7 +26552,7 @@
       </w:rPr>
     </w:lvl>
   </w:abstractNum>
-  <w:abstractNum w:abstractNumId="16" w15:restartNumberingAfterBreak="0">
+  <w:abstractNum w:abstractNumId="21" w15:restartNumberingAfterBreak="0">
     <w:nsid w:val="5BD3049F"/>
     <w:multiLevelType w:val="hybridMultilevel"/>
     <w:tmpl w:val="11925FEE"/>
@@ -25682,7 +26665,7 @@
       </w:rPr>
     </w:lvl>
   </w:abstractNum>
-  <w:abstractNum w:abstractNumId="17" w15:restartNumberingAfterBreak="0">
+  <w:abstractNum w:abstractNumId="22" w15:restartNumberingAfterBreak="0">
     <w:nsid w:val="5DED0B9F"/>
     <w:multiLevelType w:val="hybridMultilevel"/>
     <w:tmpl w:val="0F0C8DD2"/>
@@ -25795,7 +26778,7 @@
       </w:rPr>
     </w:lvl>
   </w:abstractNum>
-  <w:abstractNum w:abstractNumId="18" w15:restartNumberingAfterBreak="0">
+  <w:abstractNum w:abstractNumId="23" w15:restartNumberingAfterBreak="0">
     <w:nsid w:val="5EFB17C2"/>
     <w:multiLevelType w:val="hybridMultilevel"/>
     <w:tmpl w:val="3E92CE70"/>
@@ -25908,7 +26891,7 @@
       </w:rPr>
     </w:lvl>
   </w:abstractNum>
-  <w:abstractNum w:abstractNumId="19" w15:restartNumberingAfterBreak="0">
+  <w:abstractNum w:abstractNumId="24" w15:restartNumberingAfterBreak="0">
     <w:nsid w:val="5FDF312B"/>
     <w:multiLevelType w:val="hybridMultilevel"/>
     <w:tmpl w:val="DEE6B0CA"/>
@@ -26021,7 +27004,7 @@
       </w:rPr>
     </w:lvl>
   </w:abstractNum>
-  <w:abstractNum w:abstractNumId="20" w15:restartNumberingAfterBreak="0">
+  <w:abstractNum w:abstractNumId="25" w15:restartNumberingAfterBreak="0">
     <w:nsid w:val="65A37A03"/>
     <w:multiLevelType w:val="hybridMultilevel"/>
     <w:tmpl w:val="0D48D6A8"/>
@@ -26134,7 +27117,7 @@
       </w:rPr>
     </w:lvl>
   </w:abstractNum>
-  <w:abstractNum w:abstractNumId="21" w15:restartNumberingAfterBreak="0">
+  <w:abstractNum w:abstractNumId="26" w15:restartNumberingAfterBreak="0">
     <w:nsid w:val="6675601C"/>
     <w:multiLevelType w:val="hybridMultilevel"/>
     <w:tmpl w:val="C9241038"/>
@@ -26247,7 +27230,7 @@
       </w:rPr>
     </w:lvl>
   </w:abstractNum>
-  <w:abstractNum w:abstractNumId="22" w15:restartNumberingAfterBreak="0">
+  <w:abstractNum w:abstractNumId="27" w15:restartNumberingAfterBreak="0">
     <w:nsid w:val="66BD3B39"/>
     <w:multiLevelType w:val="hybridMultilevel"/>
     <w:tmpl w:val="8F0C5EA2"/>
@@ -26360,7 +27343,7 @@
       </w:rPr>
     </w:lvl>
   </w:abstractNum>
-  <w:abstractNum w:abstractNumId="23" w15:restartNumberingAfterBreak="0">
+  <w:abstractNum w:abstractNumId="28" w15:restartNumberingAfterBreak="0">
     <w:nsid w:val="68542276"/>
     <w:multiLevelType w:val="hybridMultilevel"/>
     <w:tmpl w:val="A8BE1618"/>
@@ -26473,7 +27456,7 @@
       </w:rPr>
     </w:lvl>
   </w:abstractNum>
-  <w:abstractNum w:abstractNumId="24" w15:restartNumberingAfterBreak="0">
+  <w:abstractNum w:abstractNumId="29" w15:restartNumberingAfterBreak="0">
     <w:nsid w:val="6B7A754C"/>
     <w:multiLevelType w:val="hybridMultilevel"/>
     <w:tmpl w:val="7F22DFAE"/>
@@ -26586,7 +27569,7 @@
       </w:rPr>
     </w:lvl>
   </w:abstractNum>
-  <w:abstractNum w:abstractNumId="25" w15:restartNumberingAfterBreak="0">
+  <w:abstractNum w:abstractNumId="30" w15:restartNumberingAfterBreak="0">
     <w:nsid w:val="6D5F18F9"/>
     <w:multiLevelType w:val="hybridMultilevel"/>
     <w:tmpl w:val="92D22A6A"/>
@@ -26699,7 +27682,7 @@
       </w:rPr>
     </w:lvl>
   </w:abstractNum>
-  <w:abstractNum w:abstractNumId="26" w15:restartNumberingAfterBreak="0">
+  <w:abstractNum w:abstractNumId="31" w15:restartNumberingAfterBreak="0">
     <w:nsid w:val="75742E27"/>
     <w:multiLevelType w:val="hybridMultilevel"/>
     <w:tmpl w:val="9E54635C"/>
@@ -26812,7 +27795,7 @@
       </w:rPr>
     </w:lvl>
   </w:abstractNum>
-  <w:abstractNum w:abstractNumId="27" w15:restartNumberingAfterBreak="0">
+  <w:abstractNum w:abstractNumId="32" w15:restartNumberingAfterBreak="0">
     <w:nsid w:val="780232CA"/>
     <w:multiLevelType w:val="hybridMultilevel"/>
     <w:tmpl w:val="3C5CEE2E"/>
@@ -26925,7 +27908,7 @@
       </w:rPr>
     </w:lvl>
   </w:abstractNum>
-  <w:abstractNum w:abstractNumId="28" w15:restartNumberingAfterBreak="0">
+  <w:abstractNum w:abstractNumId="33" w15:restartNumberingAfterBreak="0">
     <w:nsid w:val="7F6E62C3"/>
     <w:multiLevelType w:val="hybridMultilevel"/>
     <w:tmpl w:val="28AA7544"/>
@@ -27039,91 +28022,106 @@
     </w:lvl>
   </w:abstractNum>
   <w:num w:numId="1">
-    <w:abstractNumId w:val="15"/>
+    <w:abstractNumId w:val="20"/>
   </w:num>
   <w:num w:numId="2">
     <w:abstractNumId w:val="0"/>
   </w:num>
   <w:num w:numId="3">
+    <w:abstractNumId w:val="9"/>
+  </w:num>
+  <w:num w:numId="4">
+    <w:abstractNumId w:val="26"/>
+  </w:num>
+  <w:num w:numId="5">
+    <w:abstractNumId w:val="19"/>
+  </w:num>
+  <w:num w:numId="6">
+    <w:abstractNumId w:val="17"/>
+  </w:num>
+  <w:num w:numId="7">
+    <w:abstractNumId w:val="18"/>
+  </w:num>
+  <w:num w:numId="8">
+    <w:abstractNumId w:val="14"/>
+  </w:num>
+  <w:num w:numId="9">
+    <w:abstractNumId w:val="30"/>
+  </w:num>
+  <w:num w:numId="10">
     <w:abstractNumId w:val="5"/>
   </w:num>
-  <w:num w:numId="4">
+  <w:num w:numId="11">
+    <w:abstractNumId w:val="3"/>
+  </w:num>
+  <w:num w:numId="12">
+    <w:abstractNumId w:val="23"/>
+  </w:num>
+  <w:num w:numId="13">
+    <w:abstractNumId w:val="29"/>
+  </w:num>
+  <w:num w:numId="14">
+    <w:abstractNumId w:val="15"/>
+  </w:num>
+  <w:num w:numId="15">
+    <w:abstractNumId w:val="31"/>
+  </w:num>
+  <w:num w:numId="16">
+    <w:abstractNumId w:val="6"/>
+  </w:num>
+  <w:num w:numId="17">
+    <w:abstractNumId w:val="25"/>
+  </w:num>
+  <w:num w:numId="18">
+    <w:abstractNumId w:val="4"/>
+  </w:num>
+  <w:num w:numId="19">
+    <w:abstractNumId w:val="22"/>
+  </w:num>
+  <w:num w:numId="20">
+    <w:abstractNumId w:val="33"/>
+  </w:num>
+  <w:num w:numId="21">
+    <w:abstractNumId w:val="27"/>
+  </w:num>
+  <w:num w:numId="22">
+    <w:abstractNumId w:val="24"/>
+  </w:num>
+  <w:num w:numId="23">
     <w:abstractNumId w:val="21"/>
   </w:num>
-  <w:num w:numId="5">
-    <w:abstractNumId w:val="14"/>
+  <w:num w:numId="24">
+    <w:abstractNumId w:val="32"/>
   </w:num>
-  <w:num w:numId="6">
+  <w:num w:numId="25">
+    <w:abstractNumId w:val="13"/>
+  </w:num>
+  <w:num w:numId="26">
+    <w:abstractNumId w:val="11"/>
+  </w:num>
+  <w:num w:numId="27">
     <w:abstractNumId w:val="12"/>
   </w:num>
-  <w:num w:numId="7">
-    <w:abstractNumId w:val="13"/>
+  <w:num w:numId="28">
+    <w:abstractNumId w:val="28"/>
   </w:num>
-  <w:num w:numId="8">
+  <w:num w:numId="29">
     <w:abstractNumId w:val="10"/>
   </w:num>
-  <w:num w:numId="9">
-    <w:abstractNumId w:val="25"/>
-  </w:num>
-  <w:num w:numId="10">
-    <w:abstractNumId w:val="3"/>
-  </w:num>
-  <w:num w:numId="11">
+  <w:num w:numId="30">
     <w:abstractNumId w:val="1"/>
   </w:num>
-  <w:num w:numId="12">
-    <w:abstractNumId w:val="18"/>
+  <w:num w:numId="31">
+    <w:abstractNumId w:val="7"/>
   </w:num>
-  <w:num w:numId="13">
-    <w:abstractNumId w:val="24"/>
+  <w:num w:numId="32">
+    <w:abstractNumId w:val="8"/>
   </w:num>
-  <w:num w:numId="14">
-    <w:abstractNumId w:val="11"/>
-  </w:num>
-  <w:num w:numId="15">
-    <w:abstractNumId w:val="26"/>
-  </w:num>
-  <w:num w:numId="16">
-    <w:abstractNumId w:val="4"/>
-  </w:num>
-  <w:num w:numId="17">
-    <w:abstractNumId w:val="20"/>
-  </w:num>
-  <w:num w:numId="18">
+  <w:num w:numId="33">
     <w:abstractNumId w:val="2"/>
   </w:num>
-  <w:num w:numId="19">
-    <w:abstractNumId w:val="17"/>
-  </w:num>
-  <w:num w:numId="20">
-    <w:abstractNumId w:val="28"/>
-  </w:num>
-  <w:num w:numId="21">
-    <w:abstractNumId w:val="22"/>
-  </w:num>
-  <w:num w:numId="22">
-    <w:abstractNumId w:val="19"/>
-  </w:num>
-  <w:num w:numId="23">
+  <w:num w:numId="34">
     <w:abstractNumId w:val="16"/>
-  </w:num>
-  <w:num w:numId="24">
-    <w:abstractNumId w:val="27"/>
-  </w:num>
-  <w:num w:numId="25">
-    <w:abstractNumId w:val="9"/>
-  </w:num>
-  <w:num w:numId="26">
-    <w:abstractNumId w:val="7"/>
-  </w:num>
-  <w:num w:numId="27">
-    <w:abstractNumId w:val="8"/>
-  </w:num>
-  <w:num w:numId="28">
-    <w:abstractNumId w:val="23"/>
-  </w:num>
-  <w:num w:numId="29">
-    <w:abstractNumId w:val="6"/>
   </w:num>
 </w:numbering>
 </file>
@@ -28467,7 +29465,7 @@
     <w:charset w:val="00"/>
     <w:family w:val="roman"/>
     <w:pitch w:val="variable"/>
-    <w:sig w:usb0="E0002AFF" w:usb1="C0007843" w:usb2="00000009" w:usb3="00000000" w:csb0="000001FF" w:csb1="00000000"/>
+    <w:sig w:usb0="E0002EFF" w:usb1="C000785B" w:usb2="00000009" w:usb3="00000000" w:csb0="000001FF" w:csb1="00000000"/>
   </w:font>
   <w:font w:name="Courier New">
     <w:panose1 w:val="02070309020205020404"/>
@@ -28488,14 +29486,14 @@
     <w:charset w:val="00"/>
     <w:family w:val="swiss"/>
     <w:pitch w:val="variable"/>
-    <w:sig w:usb0="A0002AEF" w:usb1="4000207B" w:usb2="00000000" w:usb3="00000000" w:csb0="000001FF" w:csb1="00000000"/>
+    <w:sig w:usb0="E4002EFF" w:usb1="C000247B" w:usb2="00000009" w:usb3="00000000" w:csb0="000001FF" w:csb1="00000000"/>
   </w:font>
   <w:font w:name="Calibri Light">
     <w:panose1 w:val="020F0302020204030204"/>
     <w:charset w:val="00"/>
     <w:family w:val="swiss"/>
     <w:pitch w:val="variable"/>
-    <w:sig w:usb0="A0002AEF" w:usb1="4000207B" w:usb2="00000000" w:usb3="00000000" w:csb0="000001FF" w:csb1="00000000"/>
+    <w:sig w:usb0="E4002EFF" w:usb1="C000247B" w:usb2="00000009" w:usb3="00000000" w:csb0="000001FF" w:csb1="00000000"/>
   </w:font>
   <w:font w:name="Segoe UI">
     <w:panose1 w:val="020B0502040204020203"/>
@@ -28542,6 +29540,7 @@
     <w:rsid w:val="007C342C"/>
     <w:rsid w:val="00943934"/>
     <w:rsid w:val="00C264D7"/>
+    <w:rsid w:val="00CA4FE5"/>
     <w:rsid w:val="00FC447D"/>
   </w:rsids>
   <m:mathPr>
@@ -28991,7 +29990,7 @@
     <w:basedOn w:val="DefaultParagraphFont"/>
     <w:uiPriority w:val="99"/>
     <w:semiHidden/>
-    <w:rsid w:val="001B73E5"/>
+    <w:rsid w:val="00CA4FE5"/>
     <w:rPr>
       <w:color w:val="808080"/>
     </w:rPr>
@@ -29272,7 +30271,7 @@
 </file>
 
 <file path=customXml/itemProps1.xml><?xml version="1.0" encoding="utf-8"?>
-<ds:datastoreItem xmlns:ds="http://schemas.openxmlformats.org/officeDocument/2006/customXml" ds:itemID="{7934CABD-6CE4-4762-A8D2-3F03C1616ED6}">
+<ds:datastoreItem xmlns:ds="http://schemas.openxmlformats.org/officeDocument/2006/customXml" ds:itemID="{B693F3B9-5231-4FC5-B608-44965BCF87AB}">
   <ds:schemaRefs>
     <ds:schemaRef ds:uri="http://schemas.openxmlformats.org/officeDocument/2006/bibliography"/>
   </ds:schemaRefs>

</xml_diff>